<commit_message>
20190304 chapter3 and chapter 4 almost finished half
</commit_message>
<xml_diff>
--- a/总体算法 以及第三、四、五章.docx
+++ b/总体算法 以及第三、四、五章.docx
@@ -1,10 +1,10 @@
 
 <file path=word/document.xml><?xml version="1.0" encoding="utf-8"?>
-<w:document xmlns:wpc="http://schemas.microsoft.com/office/word/2010/wordprocessingCanvas" xmlns:cx="http://schemas.microsoft.com/office/drawing/2014/chartex" xmlns:mc="http://schemas.openxmlformats.org/markup-compatibility/2006" xmlns:o="urn:schemas-microsoft-com:office:office" xmlns:r="http://schemas.openxmlformats.org/officeDocument/2006/relationships" xmlns:m="http://schemas.openxmlformats.org/officeDocument/2006/math" xmlns:v="urn:schemas-microsoft-com:vml" xmlns:wp14="http://schemas.microsoft.com/office/word/2010/wordprocessingDrawing" xmlns:wp="http://schemas.openxmlformats.org/drawingml/2006/wordprocessingDrawing" xmlns:w10="urn:schemas-microsoft-com:office:word" xmlns:w="http://schemas.openxmlformats.org/wordprocessingml/2006/main" xmlns:w14="http://schemas.microsoft.com/office/word/2010/wordml" xmlns:w15="http://schemas.microsoft.com/office/word/2012/wordml" xmlns:w16se="http://schemas.microsoft.com/office/word/2015/wordml/symex" xmlns:wpg="http://schemas.microsoft.com/office/word/2010/wordprocessingGroup" xmlns:wpi="http://schemas.microsoft.com/office/word/2010/wordprocessingInk" xmlns:wne="http://schemas.microsoft.com/office/word/2006/wordml" xmlns:wps="http://schemas.microsoft.com/office/word/2010/wordprocessingShape" mc:Ignorable="w14 w15 w16se wp14">
+<w:document xmlns:wpc="http://schemas.microsoft.com/office/word/2010/wordprocessingCanvas" xmlns:mc="http://schemas.openxmlformats.org/markup-compatibility/2006" xmlns:o="urn:schemas-microsoft-com:office:office" xmlns:r="http://schemas.openxmlformats.org/officeDocument/2006/relationships" xmlns:m="http://schemas.openxmlformats.org/officeDocument/2006/math" xmlns:v="urn:schemas-microsoft-com:vml" xmlns:wp14="http://schemas.microsoft.com/office/word/2010/wordprocessingDrawing" xmlns:wp="http://schemas.openxmlformats.org/drawingml/2006/wordprocessingDrawing" xmlns:w10="urn:schemas-microsoft-com:office:word" xmlns:w="http://schemas.openxmlformats.org/wordprocessingml/2006/main" xmlns:w14="http://schemas.microsoft.com/office/word/2010/wordml" xmlns:wpg="http://schemas.microsoft.com/office/word/2010/wordprocessingGroup" xmlns:wpi="http://schemas.microsoft.com/office/word/2010/wordprocessingInk" xmlns:wne="http://schemas.microsoft.com/office/word/2006/wordml" xmlns:wps="http://schemas.microsoft.com/office/word/2010/wordprocessingShape" mc:Ignorable="w14 wp14">
   <w:body>
     <w:p>
       <w:pPr>
-        <w:pStyle w:val="a7"/>
+        <w:pStyle w:val="a5"/>
         <w:numPr>
           <w:ilvl w:val="0"/>
           <w:numId w:val="14"/>
@@ -38,13 +38,21 @@
         </w:rPr>
         <w:t>短不了。</w:t>
       </w:r>
-    </w:p>
-    <w:p>
-      <w:pPr>
-        <w:rPr>
-          <w:rFonts w:hint="eastAsia"/>
-        </w:rPr>
-      </w:pPr>
+      <w:r>
+        <w:rPr>
+          <w:rFonts w:hint="eastAsia"/>
+        </w:rPr>
+        <w:t xml:space="preserve"> </w:t>
+      </w:r>
+      <w:r>
+        <w:rPr>
+          <w:rFonts w:hint="eastAsia"/>
+          <w:highlight w:val="red"/>
+        </w:rPr>
+        <w:t>不确定多久</w:t>
+      </w:r>
+    </w:p>
+    <w:p>
       <w:r>
         <w:rPr>
           <w:rFonts w:hint="eastAsia"/>
@@ -88,8 +96,6 @@
         </w:rPr>
         <w:t>，进行到</w:t>
       </w:r>
-      <w:bookmarkStart w:id="0" w:name="_GoBack"/>
-      <w:bookmarkEnd w:id="0"/>
       <w:r>
         <w:rPr>
           <w:rFonts w:hint="eastAsia"/>
@@ -110,6 +116,25 @@
         </w:rPr>
         <w:t>80%.</w:t>
       </w:r>
+      <w:r>
+        <w:rPr>
+          <w:rFonts w:hint="eastAsia"/>
+        </w:rPr>
+        <w:t xml:space="preserve">   </w:t>
+      </w:r>
+      <w:r>
+        <w:rPr>
+          <w:rFonts w:hint="eastAsia"/>
+          <w:highlight w:val="cyan"/>
+        </w:rPr>
+        <w:t>今天</w:t>
+      </w:r>
+      <w:r>
+        <w:rPr>
+          <w:rFonts w:hint="eastAsia"/>
+        </w:rPr>
+        <w:t>3月3日，要将该部分完成</w:t>
+      </w:r>
     </w:p>
     <w:p>
       <w:r>
@@ -145,6 +170,24 @@
         </w:rPr>
         <w:t xml:space="preserve">    1天</w:t>
       </w:r>
+      <w:r>
+        <w:rPr>
+          <w:rFonts w:hint="eastAsia"/>
+        </w:rPr>
+        <w:t xml:space="preserve">          该部分</w:t>
+      </w:r>
+      <w:r>
+        <w:rPr>
+          <w:rFonts w:hint="eastAsia"/>
+        </w:rPr>
+        <w:t>已</w:t>
+      </w:r>
+      <w:r>
+        <w:rPr>
+          <w:rFonts w:hint="eastAsia"/>
+        </w:rPr>
+        <w:t>基本完成</w:t>
+      </w:r>
     </w:p>
     <w:p>
       <w:r>
@@ -175,9 +218,6 @@
     <w:p>
       <w:pPr>
         <w:ind w:firstLineChars="450" w:firstLine="945"/>
-        <w:rPr>
-          <w:rFonts w:hint="eastAsia"/>
-        </w:rPr>
       </w:pPr>
       <w:r>
         <w:rPr>
@@ -223,11 +263,6 @@
       </w:r>
     </w:p>
     <w:p>
-      <w:pPr>
-        <w:rPr>
-          <w:rFonts w:hint="eastAsia"/>
-        </w:rPr>
-      </w:pPr>
       <w:r>
         <w:rPr>
           <w:rFonts w:hint="eastAsia"/>
@@ -254,6 +289,32 @@
       </w:r>
       <w:r>
         <w:t>相应修改。</w:t>
+      </w:r>
+      <w:r>
+        <w:rPr>
+          <w:rFonts w:hint="eastAsia"/>
+        </w:rPr>
+        <w:t xml:space="preserve">  1天</w:t>
+      </w:r>
+    </w:p>
+    <w:p>
+      <w:pPr>
+        <w:rPr>
+          <w:rFonts w:hint="eastAsia"/>
+        </w:rPr>
+      </w:pPr>
+    </w:p>
+    <w:p>
+      <w:pPr>
+        <w:rPr>
+          <w:rFonts w:hint="eastAsia"/>
+        </w:rPr>
+      </w:pPr>
+      <w:r>
+        <w:rPr>
+          <w:rFonts w:hint="eastAsia"/>
+        </w:rPr>
+        <w:t>整体文章理顺，1-2天。</w:t>
       </w:r>
     </w:p>
     <w:p/>
@@ -287,7 +348,7 @@
     </w:p>
     <w:p>
       <w:pPr>
-        <w:pStyle w:val="a7"/>
+        <w:pStyle w:val="a5"/>
         <w:numPr>
           <w:ilvl w:val="1"/>
           <w:numId w:val="12"/>
@@ -409,10 +470,19 @@
         </w:rPr>
         <w:t>不够）</w:t>
       </w:r>
-    </w:p>
-    <w:p>
-      <w:pPr>
-        <w:pStyle w:val="a7"/>
+      <w:r>
+        <w:rPr>
+          <w:rFonts w:hint="eastAsia"/>
+          <w:highlight w:val="green"/>
+        </w:rPr>
+        <w:t xml:space="preserve"> </w:t>
+      </w:r>
+      <w:bookmarkStart w:id="0" w:name="_GoBack"/>
+      <w:bookmarkEnd w:id="0"/>
+    </w:p>
+    <w:p>
+      <w:pPr>
+        <w:pStyle w:val="a5"/>
         <w:numPr>
           <w:ilvl w:val="1"/>
           <w:numId w:val="12"/>
@@ -498,7 +568,7 @@
     </w:p>
     <w:p>
       <w:pPr>
-        <w:pStyle w:val="a7"/>
+        <w:pStyle w:val="a5"/>
         <w:numPr>
           <w:ilvl w:val="1"/>
           <w:numId w:val="12"/>
@@ -589,7 +659,7 @@
     </w:p>
     <w:p>
       <w:pPr>
-        <w:pStyle w:val="a7"/>
+        <w:pStyle w:val="a5"/>
         <w:numPr>
           <w:ilvl w:val="3"/>
           <w:numId w:val="12"/>
@@ -754,7 +824,7 @@
     </w:p>
     <w:p>
       <w:pPr>
-        <w:pStyle w:val="a7"/>
+        <w:pStyle w:val="a5"/>
         <w:numPr>
           <w:ilvl w:val="1"/>
           <w:numId w:val="12"/>
@@ -983,7 +1053,7 @@
     </w:p>
     <w:p>
       <w:pPr>
-        <w:pStyle w:val="a7"/>
+        <w:pStyle w:val="a5"/>
         <w:numPr>
           <w:ilvl w:val="0"/>
           <w:numId w:val="13"/>
@@ -1015,7 +1085,7 @@
     <w:p/>
     <w:p>
       <w:pPr>
-        <w:pStyle w:val="a7"/>
+        <w:pStyle w:val="a5"/>
         <w:ind w:left="740" w:firstLineChars="0" w:firstLine="0"/>
         <w:rPr>
           <w:highlight w:val="yellow"/>
@@ -1050,7 +1120,7 @@
     </w:p>
     <w:p>
       <w:pPr>
-        <w:pStyle w:val="a7"/>
+        <w:pStyle w:val="a5"/>
         <w:ind w:left="740" w:firstLineChars="0" w:firstLine="0"/>
         <w:rPr>
           <w:highlight w:val="yellow"/>
@@ -1098,7 +1168,7 @@
     </w:p>
     <w:p>
       <w:pPr>
-        <w:pStyle w:val="a7"/>
+        <w:pStyle w:val="a5"/>
         <w:numPr>
           <w:ilvl w:val="0"/>
           <w:numId w:val="9"/>
@@ -1176,7 +1246,7 @@
     </w:p>
     <w:p>
       <w:pPr>
-        <w:pStyle w:val="a7"/>
+        <w:pStyle w:val="a5"/>
         <w:numPr>
           <w:ilvl w:val="0"/>
           <w:numId w:val="9"/>
@@ -1260,7 +1330,7 @@
     </w:p>
     <w:p>
       <w:pPr>
-        <w:pStyle w:val="a7"/>
+        <w:pStyle w:val="a5"/>
         <w:numPr>
           <w:ilvl w:val="0"/>
           <w:numId w:val="9"/>
@@ -1309,7 +1379,7 @@
     </w:p>
     <w:p>
       <w:pPr>
-        <w:pStyle w:val="a7"/>
+        <w:pStyle w:val="a5"/>
         <w:ind w:left="740" w:firstLineChars="0" w:firstLine="0"/>
       </w:pPr>
       <w:r>
@@ -1345,7 +1415,7 @@
     </w:p>
     <w:p>
       <w:pPr>
-        <w:pStyle w:val="a7"/>
+        <w:pStyle w:val="a5"/>
         <w:ind w:left="740" w:firstLineChars="0" w:firstLine="0"/>
       </w:pPr>
       <w:r>
@@ -1384,7 +1454,7 @@
     </w:p>
     <w:p>
       <w:pPr>
-        <w:pStyle w:val="a7"/>
+        <w:pStyle w:val="a5"/>
         <w:numPr>
           <w:ilvl w:val="0"/>
           <w:numId w:val="9"/>
@@ -1451,7 +1521,7 @@
     <w:p/>
     <w:p>
       <w:pPr>
-        <w:pStyle w:val="a7"/>
+        <w:pStyle w:val="a5"/>
         <w:numPr>
           <w:ilvl w:val="0"/>
           <w:numId w:val="1"/>
@@ -1462,6 +1532,7 @@
         <w:rPr>
           <w:rFonts w:hint="eastAsia"/>
         </w:rPr>
+        <w:lastRenderedPageBreak/>
         <w:t>对</w:t>
       </w:r>
       <w:r>
@@ -1497,7 +1568,7 @@
     </w:p>
     <w:p>
       <w:pPr>
-        <w:pStyle w:val="a7"/>
+        <w:pStyle w:val="a5"/>
         <w:numPr>
           <w:ilvl w:val="0"/>
           <w:numId w:val="1"/>
@@ -1543,7 +1614,7 @@
     </w:p>
     <w:p>
       <w:pPr>
-        <w:pStyle w:val="a7"/>
+        <w:pStyle w:val="a5"/>
         <w:numPr>
           <w:ilvl w:val="0"/>
           <w:numId w:val="1"/>
@@ -1551,7 +1622,6 @@
         <w:ind w:firstLineChars="0"/>
       </w:pPr>
       <w:r>
-        <w:lastRenderedPageBreak/>
         <w:t>确认进行建模使用的方法：安全UML</w:t>
       </w:r>
       <w:r>
@@ -1564,7 +1634,7 @@
     <w:p/>
     <w:p>
       <w:pPr>
-        <w:pStyle w:val="a7"/>
+        <w:pStyle w:val="a5"/>
         <w:numPr>
           <w:ilvl w:val="0"/>
           <w:numId w:val="10"/>
@@ -1969,7 +2039,7 @@
     </w:p>
     <w:p>
       <w:pPr>
-        <w:pStyle w:val="a7"/>
+        <w:pStyle w:val="a5"/>
         <w:numPr>
           <w:ilvl w:val="0"/>
           <w:numId w:val="3"/>
@@ -2028,7 +2098,7 @@
     </w:p>
     <w:p>
       <w:pPr>
-        <w:pStyle w:val="a7"/>
+        <w:pStyle w:val="a5"/>
         <w:numPr>
           <w:ilvl w:val="0"/>
           <w:numId w:val="4"/>
@@ -2048,7 +2118,7 @@
     </w:p>
     <w:p>
       <w:pPr>
-        <w:pStyle w:val="a7"/>
+        <w:pStyle w:val="a5"/>
         <w:numPr>
           <w:ilvl w:val="0"/>
           <w:numId w:val="4"/>
@@ -2068,7 +2138,7 @@
     </w:p>
     <w:p>
       <w:pPr>
-        <w:pStyle w:val="a7"/>
+        <w:pStyle w:val="a5"/>
         <w:numPr>
           <w:ilvl w:val="0"/>
           <w:numId w:val="4"/>
@@ -2088,7 +2158,7 @@
     </w:p>
     <w:p>
       <w:pPr>
-        <w:pStyle w:val="a7"/>
+        <w:pStyle w:val="a5"/>
         <w:numPr>
           <w:ilvl w:val="0"/>
           <w:numId w:val="4"/>
@@ -2108,7 +2178,7 @@
     </w:p>
     <w:p>
       <w:pPr>
-        <w:pStyle w:val="a7"/>
+        <w:pStyle w:val="a5"/>
         <w:numPr>
           <w:ilvl w:val="0"/>
           <w:numId w:val="3"/>
@@ -2154,7 +2224,7 @@
     </w:p>
     <w:p>
       <w:pPr>
-        <w:pStyle w:val="a7"/>
+        <w:pStyle w:val="a5"/>
         <w:numPr>
           <w:ilvl w:val="0"/>
           <w:numId w:val="5"/>
@@ -2174,7 +2244,7 @@
     </w:p>
     <w:p>
       <w:pPr>
-        <w:pStyle w:val="a7"/>
+        <w:pStyle w:val="a5"/>
         <w:numPr>
           <w:ilvl w:val="0"/>
           <w:numId w:val="5"/>
@@ -2194,7 +2264,7 @@
     </w:p>
     <w:p>
       <w:pPr>
-        <w:pStyle w:val="a7"/>
+        <w:pStyle w:val="a5"/>
         <w:numPr>
           <w:ilvl w:val="0"/>
           <w:numId w:val="5"/>
@@ -2209,12 +2279,13 @@
         <w:rPr>
           <w:rFonts w:ascii="Times New Roman" w:hAnsi="Times New Roman" w:hint="eastAsia"/>
         </w:rPr>
+        <w:lastRenderedPageBreak/>
         <w:t>面向活动和面向目标的建模方法的结合。</w:t>
       </w:r>
     </w:p>
     <w:p>
       <w:pPr>
-        <w:pStyle w:val="a7"/>
+        <w:pStyle w:val="a5"/>
         <w:numPr>
           <w:ilvl w:val="0"/>
           <w:numId w:val="3"/>
@@ -2229,13 +2300,12 @@
         <w:rPr>
           <w:rFonts w:ascii="Times New Roman" w:hAnsi="Times New Roman" w:hint="eastAsia"/>
         </w:rPr>
-        <w:lastRenderedPageBreak/>
         <w:t>按照过程建模所采用的不同形式化方法的分类。</w:t>
       </w:r>
     </w:p>
     <w:p>
       <w:pPr>
-        <w:pStyle w:val="a7"/>
+        <w:pStyle w:val="a5"/>
         <w:numPr>
           <w:ilvl w:val="0"/>
           <w:numId w:val="6"/>
@@ -2255,7 +2325,7 @@
     </w:p>
     <w:p>
       <w:pPr>
-        <w:pStyle w:val="a7"/>
+        <w:pStyle w:val="a5"/>
         <w:numPr>
           <w:ilvl w:val="0"/>
           <w:numId w:val="6"/>
@@ -2275,7 +2345,7 @@
     </w:p>
     <w:p>
       <w:pPr>
-        <w:pStyle w:val="a7"/>
+        <w:pStyle w:val="a5"/>
         <w:numPr>
           <w:ilvl w:val="0"/>
           <w:numId w:val="6"/>
@@ -2295,7 +2365,7 @@
     </w:p>
     <w:p>
       <w:pPr>
-        <w:pStyle w:val="a7"/>
+        <w:pStyle w:val="a5"/>
         <w:numPr>
           <w:ilvl w:val="0"/>
           <w:numId w:val="6"/>
@@ -2327,7 +2397,7 @@
     </w:p>
     <w:p>
       <w:pPr>
-        <w:pStyle w:val="a7"/>
+        <w:pStyle w:val="a5"/>
         <w:numPr>
           <w:ilvl w:val="0"/>
           <w:numId w:val="6"/>
@@ -2347,7 +2417,7 @@
     </w:p>
     <w:p>
       <w:pPr>
-        <w:pStyle w:val="a7"/>
+        <w:pStyle w:val="a5"/>
         <w:numPr>
           <w:ilvl w:val="0"/>
           <w:numId w:val="6"/>
@@ -2367,7 +2437,7 @@
     </w:p>
     <w:p>
       <w:pPr>
-        <w:pStyle w:val="a7"/>
+        <w:pStyle w:val="a5"/>
         <w:numPr>
           <w:ilvl w:val="0"/>
           <w:numId w:val="6"/>
@@ -2387,7 +2457,7 @@
     </w:p>
     <w:p>
       <w:pPr>
-        <w:pStyle w:val="a7"/>
+        <w:pStyle w:val="a5"/>
         <w:numPr>
           <w:ilvl w:val="0"/>
           <w:numId w:val="6"/>
@@ -2540,7 +2610,7 @@
     <w:p/>
     <w:tbl>
       <w:tblPr>
-        <w:tblStyle w:val="a9"/>
+        <w:tblStyle w:val="a7"/>
         <w:tblW w:w="8755" w:type="dxa"/>
         <w:tblLook w:val="04A0" w:firstRow="1" w:lastRow="0" w:firstColumn="1" w:lastColumn="0" w:noHBand="0" w:noVBand="1"/>
       </w:tblPr>
@@ -3727,6 +3797,7 @@
                 <w:rFonts w:ascii="Times New Roman" w:hAnsi="Times New Roman" w:hint="eastAsia"/>
                 <w:szCs w:val="21"/>
               </w:rPr>
+              <w:lastRenderedPageBreak/>
               <w:t>D-21</w:t>
             </w:r>
             <w:r>
@@ -3783,7 +3854,6 @@
                 <w:rFonts w:ascii="Times New Roman" w:hAnsi="Times New Roman" w:hint="eastAsia"/>
                 <w:szCs w:val="21"/>
               </w:rPr>
-              <w:lastRenderedPageBreak/>
               <w:t>D-22</w:t>
             </w:r>
             <w:r>
@@ -4151,7 +4221,7 @@
     <w:p/>
     <w:p>
       <w:pPr>
-        <w:pStyle w:val="a8"/>
+        <w:pStyle w:val="a6"/>
         <w:spacing w:line="360" w:lineRule="exact"/>
       </w:pPr>
       <w:r>
@@ -4179,7 +4249,7 @@
     </w:p>
     <w:p>
       <w:pPr>
-        <w:pStyle w:val="a7"/>
+        <w:pStyle w:val="a5"/>
         <w:widowControl/>
         <w:numPr>
           <w:ilvl w:val="0"/>
@@ -4217,7 +4287,7 @@
     </w:p>
     <w:p>
       <w:pPr>
-        <w:pStyle w:val="a7"/>
+        <w:pStyle w:val="a5"/>
         <w:widowControl/>
         <w:numPr>
           <w:ilvl w:val="0"/>
@@ -4255,7 +4325,7 @@
     </w:p>
     <w:p>
       <w:pPr>
-        <w:pStyle w:val="a7"/>
+        <w:pStyle w:val="a5"/>
         <w:widowControl/>
         <w:numPr>
           <w:ilvl w:val="0"/>
@@ -4293,7 +4363,7 @@
     </w:p>
     <w:p>
       <w:pPr>
-        <w:pStyle w:val="a7"/>
+        <w:pStyle w:val="a5"/>
         <w:widowControl/>
         <w:numPr>
           <w:ilvl w:val="0"/>
@@ -4331,7 +4401,7 @@
     </w:p>
     <w:p>
       <w:pPr>
-        <w:pStyle w:val="a7"/>
+        <w:pStyle w:val="a5"/>
         <w:widowControl/>
         <w:numPr>
           <w:ilvl w:val="0"/>
@@ -4369,7 +4439,7 @@
     </w:p>
     <w:p>
       <w:pPr>
-        <w:pStyle w:val="a7"/>
+        <w:pStyle w:val="a5"/>
         <w:widowControl/>
         <w:numPr>
           <w:ilvl w:val="0"/>
@@ -4407,7 +4477,7 @@
     </w:p>
     <w:p>
       <w:pPr>
-        <w:pStyle w:val="a7"/>
+        <w:pStyle w:val="a5"/>
         <w:widowControl/>
         <w:numPr>
           <w:ilvl w:val="0"/>
@@ -4424,7 +4494,7 @@
     </w:p>
     <w:p>
       <w:pPr>
-        <w:pStyle w:val="a7"/>
+        <w:pStyle w:val="a5"/>
         <w:spacing w:line="360" w:lineRule="exact"/>
         <w:ind w:left="425" w:firstLineChars="0" w:firstLine="425"/>
         <w:rPr>
@@ -4568,7 +4638,7 @@
           </w:tcPr>
           <w:p>
             <w:pPr>
-              <w:pStyle w:val="a7"/>
+              <w:pStyle w:val="a5"/>
               <w:spacing w:line="360" w:lineRule="exact"/>
               <w:ind w:firstLineChars="0" w:firstLine="0"/>
               <w:jc w:val="center"/>
@@ -4640,7 +4710,7 @@
           </w:tcPr>
           <w:p>
             <w:pPr>
-              <w:pStyle w:val="a7"/>
+              <w:pStyle w:val="a5"/>
               <w:spacing w:line="360" w:lineRule="exact"/>
               <w:ind w:firstLineChars="0" w:firstLine="0"/>
               <w:rPr>
@@ -4666,7 +4736,7 @@
           </w:tcPr>
           <w:p>
             <w:pPr>
-              <w:pStyle w:val="a7"/>
+              <w:pStyle w:val="a5"/>
               <w:spacing w:line="360" w:lineRule="exact"/>
               <w:ind w:firstLineChars="0" w:firstLine="0"/>
               <w:rPr>
@@ -4815,7 +4885,7 @@
           </w:tcPr>
           <w:p>
             <w:pPr>
-              <w:pStyle w:val="a7"/>
+              <w:pStyle w:val="a5"/>
               <w:spacing w:line="360" w:lineRule="exact"/>
               <w:ind w:firstLineChars="0" w:firstLine="0"/>
               <w:rPr>
@@ -4930,7 +5000,7 @@
           </w:tcPr>
           <w:p>
             <w:pPr>
-              <w:pStyle w:val="a7"/>
+              <w:pStyle w:val="a5"/>
               <w:spacing w:line="360" w:lineRule="exact"/>
               <w:ind w:firstLineChars="0" w:firstLine="0"/>
               <w:rPr>
@@ -4969,7 +5039,7 @@
           </w:tcPr>
           <w:p>
             <w:pPr>
-              <w:pStyle w:val="a7"/>
+              <w:pStyle w:val="a5"/>
               <w:spacing w:line="360" w:lineRule="exact"/>
               <w:ind w:firstLineChars="0" w:firstLine="0"/>
               <w:rPr>
@@ -4995,7 +5065,7 @@
           </w:tcPr>
           <w:p>
             <w:pPr>
-              <w:pStyle w:val="a7"/>
+              <w:pStyle w:val="a5"/>
               <w:spacing w:line="360" w:lineRule="exact"/>
               <w:ind w:firstLineChars="0" w:firstLine="0"/>
               <w:rPr>
@@ -5082,7 +5152,16 @@
                 <w:kern w:val="0"/>
                 <w:szCs w:val="24"/>
               </w:rPr>
-              <w:t>受影响的配置项或数据元列表（变更对象）</w:t>
+              <w:t>受影响的配置项或数据元列表（变更</w:t>
+            </w:r>
+            <w:r>
+              <w:rPr>
+                <w:rFonts w:ascii="宋体" w:hAnsi="宋体" w:cs="宋体" w:hint="eastAsia"/>
+                <w:kern w:val="0"/>
+                <w:szCs w:val="24"/>
+              </w:rPr>
+              <w:lastRenderedPageBreak/>
+              <w:t>对象）</w:t>
             </w:r>
           </w:p>
           <w:p>
@@ -5100,7 +5179,6 @@
                 <w:kern w:val="0"/>
                 <w:szCs w:val="24"/>
               </w:rPr>
-              <w:lastRenderedPageBreak/>
               <w:t>a.5.3</w:t>
             </w:r>
             <w:r>
@@ -5171,7 +5249,7 @@
           </w:tcPr>
           <w:p>
             <w:pPr>
-              <w:pStyle w:val="a7"/>
+              <w:pStyle w:val="a5"/>
               <w:spacing w:line="360" w:lineRule="exact"/>
               <w:ind w:firstLineChars="0" w:firstLine="0"/>
               <w:rPr>
@@ -5363,7 +5441,7 @@
           </w:tcPr>
           <w:p>
             <w:pPr>
-              <w:pStyle w:val="a7"/>
+              <w:pStyle w:val="a5"/>
               <w:spacing w:line="360" w:lineRule="exact"/>
               <w:ind w:firstLineChars="0" w:firstLine="0"/>
               <w:rPr>
@@ -6164,7 +6242,6 @@
         <w:rPr>
           <w:rFonts w:hint="eastAsia"/>
         </w:rPr>
-        <w:lastRenderedPageBreak/>
         <w:t>相关的</w:t>
       </w:r>
       <w:r>
@@ -7016,7 +7093,7 @@
     </w:p>
     <w:p>
       <w:pPr>
-        <w:pStyle w:val="a7"/>
+        <w:pStyle w:val="a5"/>
         <w:numPr>
           <w:ilvl w:val="0"/>
           <w:numId w:val="7"/>
@@ -7030,6 +7107,7 @@
         <w:rPr>
           <w:rFonts w:ascii="Times New Roman" w:hint="eastAsia"/>
         </w:rPr>
+        <w:lastRenderedPageBreak/>
         <w:t>若是</w:t>
       </w:r>
       <w:r>
@@ -7096,14 +7174,7 @@
         <w:rPr>
           <w:rFonts w:ascii="Times New Roman"/>
         </w:rPr>
-        <w:t>中的要求怎么弄，变更管</w:t>
-      </w:r>
-      <w:r>
-        <w:rPr>
-          <w:rFonts w:ascii="Times New Roman"/>
-        </w:rPr>
-        <w:lastRenderedPageBreak/>
-        <w:t>理是有很多步骤的，（</w:t>
+        <w:t>中的要求怎么弄，变更管理是有很多步骤的，（</w:t>
       </w:r>
       <w:r>
         <w:rPr>
@@ -7251,7 +7322,7 @@
     </w:p>
     <w:p>
       <w:pPr>
-        <w:pStyle w:val="a7"/>
+        <w:pStyle w:val="a5"/>
         <w:numPr>
           <w:ilvl w:val="0"/>
           <w:numId w:val="8"/>
@@ -7276,7 +7347,7 @@
     </w:p>
     <w:p>
       <w:pPr>
-        <w:pStyle w:val="a7"/>
+        <w:pStyle w:val="a5"/>
         <w:numPr>
           <w:ilvl w:val="0"/>
           <w:numId w:val="8"/>
@@ -7307,7 +7378,7 @@
     </w:p>
     <w:p>
       <w:pPr>
-        <w:pStyle w:val="a7"/>
+        <w:pStyle w:val="a5"/>
         <w:numPr>
           <w:ilvl w:val="0"/>
           <w:numId w:val="8"/>
@@ -7496,7 +7567,7 @@
     </w:p>
     <w:p>
       <w:pPr>
-        <w:pStyle w:val="a7"/>
+        <w:pStyle w:val="a5"/>
         <w:numPr>
           <w:ilvl w:val="0"/>
           <w:numId w:val="8"/>
@@ -8712,6 +8783,7 @@
         <w:rPr>
           <w:rFonts w:ascii="Times New Roman" w:hint="eastAsia"/>
         </w:rPr>
+        <w:lastRenderedPageBreak/>
         <w:t>变更</w:t>
       </w:r>
       <w:r>
@@ -8755,7 +8827,6 @@
         <w:rPr>
           <w:rFonts w:ascii="Times New Roman" w:hint="eastAsia"/>
         </w:rPr>
-        <w:lastRenderedPageBreak/>
         <w:t>涉及</w:t>
       </w:r>
       <w:r>
@@ -9613,7 +9684,7 @@
     </w:p>
     <w:p>
       <w:pPr>
-        <w:pStyle w:val="a7"/>
+        <w:pStyle w:val="a5"/>
         <w:numPr>
           <w:ilvl w:val="0"/>
           <w:numId w:val="11"/>
@@ -9686,7 +9757,7 @@
     </w:p>
     <w:p>
       <w:pPr>
-        <w:pStyle w:val="a7"/>
+        <w:pStyle w:val="a5"/>
         <w:numPr>
           <w:ilvl w:val="0"/>
           <w:numId w:val="11"/>
@@ -9777,7 +9848,7 @@
     </w:p>
     <w:p>
       <w:pPr>
-        <w:pStyle w:val="a7"/>
+        <w:pStyle w:val="a5"/>
         <w:ind w:left="360" w:firstLineChars="0" w:firstLine="0"/>
         <w:rPr>
           <w:rFonts w:ascii="Times New Roman"/>
@@ -9786,7 +9857,7 @@
     </w:p>
     <w:p>
       <w:pPr>
-        <w:pStyle w:val="a7"/>
+        <w:pStyle w:val="a5"/>
         <w:ind w:left="360" w:firstLineChars="0" w:firstLine="0"/>
         <w:rPr>
           <w:rFonts w:ascii="Times New Roman"/>
@@ -9795,7 +9866,7 @@
     </w:p>
     <w:p>
       <w:pPr>
-        <w:pStyle w:val="a7"/>
+        <w:pStyle w:val="a5"/>
         <w:ind w:left="360" w:firstLineChars="0" w:firstLine="0"/>
         <w:rPr>
           <w:rFonts w:ascii="Times New Roman"/>
@@ -9819,7 +9890,7 @@
     </w:p>
     <w:p>
       <w:pPr>
-        <w:pStyle w:val="a7"/>
+        <w:pStyle w:val="a5"/>
         <w:ind w:left="360" w:firstLineChars="0" w:firstLine="0"/>
         <w:rPr>
           <w:rFonts w:ascii="Times New Roman"/>
@@ -9872,7 +9943,7 @@
     </w:p>
     <w:p>
       <w:pPr>
-        <w:pStyle w:val="ac"/>
+        <w:pStyle w:val="a9"/>
         <w:rPr>
           <w:highlight w:val="darkYellow"/>
         </w:rPr>
@@ -9939,7 +10010,7 @@
     </w:p>
     <w:p>
       <w:pPr>
-        <w:pStyle w:val="ac"/>
+        <w:pStyle w:val="a9"/>
         <w:ind w:left="420" w:firstLineChars="0" w:firstLine="0"/>
         <w:rPr>
           <w:highlight w:val="darkYellow"/>
@@ -9969,7 +10040,7 @@
     </w:p>
     <w:p>
       <w:pPr>
-        <w:pStyle w:val="ac"/>
+        <w:pStyle w:val="a9"/>
         <w:ind w:firstLineChars="0"/>
         <w:rPr>
           <w:highlight w:val="darkYellow"/>
@@ -9978,7 +10049,7 @@
     </w:p>
     <w:p>
       <w:pPr>
-        <w:pStyle w:val="ac"/>
+        <w:pStyle w:val="a9"/>
         <w:rPr>
           <w:highlight w:val="darkYellow"/>
         </w:rPr>
@@ -10491,7 +10562,7 @@
     </w:p>
     <w:p>
       <w:pPr>
-        <w:pStyle w:val="ac"/>
+        <w:pStyle w:val="a9"/>
         <w:tabs>
           <w:tab w:val="center" w:pos="4536"/>
           <w:tab w:val="right" w:pos="9071"/>
@@ -10653,7 +10724,7 @@
     </w:p>
     <w:p>
       <w:pPr>
-        <w:pStyle w:val="ac"/>
+        <w:pStyle w:val="a9"/>
         <w:tabs>
           <w:tab w:val="center" w:pos="4536"/>
           <w:tab w:val="right" w:pos="9071"/>
@@ -10878,7 +10949,7 @@
     </w:p>
     <w:p>
       <w:pPr>
-        <w:pStyle w:val="ac"/>
+        <w:pStyle w:val="a9"/>
         <w:tabs>
           <w:tab w:val="center" w:pos="4536"/>
           <w:tab w:val="right" w:pos="9071"/>
@@ -11003,7 +11074,7 @@
     </w:p>
     <w:p>
       <w:pPr>
-        <w:pStyle w:val="ac"/>
+        <w:pStyle w:val="a9"/>
         <w:rPr>
           <w:highlight w:val="darkYellow"/>
         </w:rPr>
@@ -11412,15 +11483,15 @@
     </w:p>
     <w:p>
       <w:pPr>
-        <w:pStyle w:val="ac"/>
-        <w:rPr>
-          <w:highlight w:val="darkYellow"/>
-        </w:rPr>
-      </w:pPr>
-    </w:p>
-    <w:p>
-      <w:pPr>
-        <w:pStyle w:val="ac"/>
+        <w:pStyle w:val="a9"/>
+        <w:rPr>
+          <w:highlight w:val="darkYellow"/>
+        </w:rPr>
+      </w:pPr>
+    </w:p>
+    <w:p>
+      <w:pPr>
+        <w:pStyle w:val="a9"/>
         <w:rPr>
           <w:highlight w:val="darkYellow"/>
         </w:rPr>
@@ -11448,7 +11519,7 @@
     </w:p>
     <w:p>
       <w:pPr>
-        <w:pStyle w:val="ac"/>
+        <w:pStyle w:val="a9"/>
         <w:rPr>
           <w:highlight w:val="darkYellow"/>
         </w:rPr>
@@ -11514,15 +11585,15 @@
     </w:p>
     <w:p>
       <w:pPr>
-        <w:pStyle w:val="ac"/>
-        <w:rPr>
-          <w:highlight w:val="darkYellow"/>
-        </w:rPr>
-      </w:pPr>
-    </w:p>
-    <w:p>
-      <w:pPr>
-        <w:pStyle w:val="ac"/>
+        <w:pStyle w:val="a9"/>
+        <w:rPr>
+          <w:highlight w:val="darkYellow"/>
+        </w:rPr>
+      </w:pPr>
+    </w:p>
+    <w:p>
+      <w:pPr>
+        <w:pStyle w:val="a9"/>
         <w:rPr>
           <w:highlight w:val="darkYellow"/>
         </w:rPr>
@@ -11770,7 +11841,7 @@
     </w:p>
     <w:p>
       <w:pPr>
-        <w:pStyle w:val="ac"/>
+        <w:pStyle w:val="a9"/>
         <w:rPr>
           <w:highlight w:val="darkYellow"/>
         </w:rPr>
@@ -11869,7 +11940,7 @@
     </w:p>
     <w:p>
       <w:pPr>
-        <w:pStyle w:val="ac"/>
+        <w:pStyle w:val="a9"/>
         <w:tabs>
           <w:tab w:val="center" w:pos="4536"/>
           <w:tab w:val="right" w:pos="9071"/>
@@ -12345,7 +12416,7 @@
     </w:p>
     <w:p>
       <w:pPr>
-        <w:pStyle w:val="ac"/>
+        <w:pStyle w:val="a9"/>
         <w:rPr>
           <w:highlight w:val="darkYellow"/>
         </w:rPr>
@@ -12671,7 +12742,7 @@
     </w:p>
     <w:p>
       <w:pPr>
-        <w:pStyle w:val="ac"/>
+        <w:pStyle w:val="a9"/>
         <w:rPr>
           <w:highlight w:val="darkYellow"/>
         </w:rPr>
@@ -12787,10 +12858,10 @@
             <v:path o:extrusionok="f" gradientshapeok="t" o:connecttype="rect"/>
             <o:lock v:ext="edit" aspectratio="t"/>
           </v:shapetype>
-          <v:shape id="_x0000_i1025" type="#_x0000_t75" style="width:10pt;height:12.5pt" o:ole="">
-            <v:imagedata r:id="rId7" o:title=""/>
+          <v:shape id="_x0000_i1025" type="#_x0000_t75" style="width:9.8pt;height:12.65pt" o:ole="">
+            <v:imagedata r:id="rId8" o:title=""/>
           </v:shape>
-          <o:OLEObject Type="Embed" ProgID="Equation.DSMT4" ShapeID="_x0000_i1025" DrawAspect="Content" ObjectID="_1612810920" r:id="rId8"/>
+          <o:OLEObject Type="Embed" ProgID="Equation.DSMT4" ShapeID="_x0000_i1025" DrawAspect="Content" ObjectID="_1613143624" r:id="rId9"/>
         </w:object>
       </w:r>
       <w:r>
@@ -12930,7 +13001,7 @@
     </w:p>
     <w:p>
       <w:pPr>
-        <w:pStyle w:val="ac"/>
+        <w:pStyle w:val="a9"/>
         <w:ind w:firstLineChars="0"/>
         <w:rPr>
           <w:highlight w:val="darkYellow"/>
@@ -13111,7 +13182,7 @@
     </w:p>
     <w:p>
       <w:pPr>
-        <w:pStyle w:val="ac"/>
+        <w:pStyle w:val="a9"/>
         <w:ind w:firstLineChars="0"/>
         <w:rPr>
           <w:highlight w:val="darkYellow"/>
@@ -13391,7 +13462,7 @@
     </w:p>
     <w:p>
       <w:pPr>
-        <w:pStyle w:val="ac"/>
+        <w:pStyle w:val="a9"/>
         <w:tabs>
           <w:tab w:val="center" w:pos="4536"/>
           <w:tab w:val="right" w:pos="9071"/>
@@ -13564,7 +13635,7 @@
     </w:p>
     <w:p>
       <w:pPr>
-        <w:pStyle w:val="ac"/>
+        <w:pStyle w:val="a9"/>
         <w:ind w:firstLineChars="0"/>
         <w:rPr>
           <w:i/>
@@ -13614,7 +13685,7 @@
     </w:p>
     <w:p>
       <w:pPr>
-        <w:pStyle w:val="ac"/>
+        <w:pStyle w:val="a9"/>
         <w:ind w:firstLineChars="0"/>
         <w:jc w:val="center"/>
         <w:rPr>
@@ -13624,7 +13695,7 @@
     </w:p>
     <w:p>
       <w:pPr>
-        <w:pStyle w:val="ac"/>
+        <w:pStyle w:val="a9"/>
         <w:keepNext/>
         <w:ind w:firstLineChars="0" w:firstLine="0"/>
         <w:jc w:val="center"/>
@@ -13637,16 +13708,16 @@
           <w:highlight w:val="darkYellow"/>
         </w:rPr>
         <w:object w:dxaOrig="8338" w:dyaOrig="2317">
-          <v:shape id="_x0000_i1026" type="#_x0000_t75" style="width:416.35pt;height:115.2pt" o:ole="">
-            <v:imagedata r:id="rId9" o:title=""/>
+          <v:shape id="_x0000_i1026" type="#_x0000_t75" style="width:416.45pt;height:115.2pt" o:ole="">
+            <v:imagedata r:id="rId10" o:title=""/>
           </v:shape>
-          <o:OLEObject Type="Embed" ProgID="Visio.Drawing.11" ShapeID="_x0000_i1026" DrawAspect="Content" ObjectID="_1612810921" r:id="rId10"/>
+          <o:OLEObject Type="Embed" ProgID="Visio.Drawing.11" ShapeID="_x0000_i1026" DrawAspect="Content" ObjectID="_1613143625" r:id="rId11"/>
         </w:object>
       </w:r>
     </w:p>
     <w:p>
       <w:pPr>
-        <w:pStyle w:val="aa"/>
+        <w:pStyle w:val="a8"/>
         <w:spacing w:after="120"/>
         <w:rPr>
           <w:highlight w:val="darkYellow"/>
@@ -13773,7 +13844,7 @@
     </w:p>
     <w:p>
       <w:pPr>
-        <w:pStyle w:val="ac"/>
+        <w:pStyle w:val="a9"/>
         <w:numPr>
           <w:ilvl w:val="0"/>
           <w:numId w:val="7"/>
@@ -13884,7 +13955,7 @@
     </w:p>
     <w:p>
       <w:pPr>
-        <w:pStyle w:val="ac"/>
+        <w:pStyle w:val="a9"/>
         <w:ind w:left="360" w:firstLineChars="0" w:firstLine="0"/>
         <w:rPr>
           <w:highlight w:val="darkYellow"/>
@@ -13893,7 +13964,7 @@
     </w:p>
     <w:p>
       <w:pPr>
-        <w:pStyle w:val="ac"/>
+        <w:pStyle w:val="a9"/>
         <w:ind w:left="360" w:firstLineChars="0" w:firstLine="0"/>
         <w:rPr>
           <w:highlight w:val="darkYellow"/>
@@ -14066,7 +14137,7 @@
     </w:p>
     <w:p>
       <w:pPr>
-        <w:pStyle w:val="ac"/>
+        <w:pStyle w:val="a9"/>
         <w:ind w:left="360" w:firstLineChars="0" w:firstLine="0"/>
         <w:rPr>
           <w:highlight w:val="darkYellow"/>
@@ -15059,7 +15130,7 @@
     </w:p>
     <w:p>
       <w:pPr>
-        <w:pStyle w:val="ac"/>
+        <w:pStyle w:val="a9"/>
         <w:rPr>
           <w:highlight w:val="darkYellow"/>
         </w:rPr>
@@ -15074,7 +15145,7 @@
     </w:p>
     <w:p>
       <w:pPr>
-        <w:pStyle w:val="ac"/>
+        <w:pStyle w:val="a9"/>
         <w:rPr>
           <w:highlight w:val="darkYellow"/>
         </w:rPr>
@@ -15668,7 +15739,7 @@
     </w:p>
     <w:p>
       <w:pPr>
-        <w:pStyle w:val="ac"/>
+        <w:pStyle w:val="a9"/>
         <w:tabs>
           <w:tab w:val="center" w:pos="4536"/>
           <w:tab w:val="right" w:pos="9071"/>
@@ -15902,7 +15973,7 @@
     </w:p>
     <w:p>
       <w:pPr>
-        <w:pStyle w:val="ac"/>
+        <w:pStyle w:val="a9"/>
         <w:tabs>
           <w:tab w:val="center" w:pos="4536"/>
           <w:tab w:val="right" w:pos="9071"/>
@@ -16329,7 +16400,7 @@
     </w:p>
     <w:p>
       <w:pPr>
-        <w:pStyle w:val="ac"/>
+        <w:pStyle w:val="a9"/>
         <w:tabs>
           <w:tab w:val="center" w:pos="4536"/>
           <w:tab w:val="right" w:pos="9071"/>
@@ -16587,7 +16658,7 @@
     </w:p>
     <w:p>
       <w:pPr>
-        <w:pStyle w:val="ac"/>
+        <w:pStyle w:val="a9"/>
         <w:rPr>
           <w:highlight w:val="darkYellow"/>
         </w:rPr>
@@ -16806,7 +16877,7 @@
     </w:p>
     <w:p>
       <w:pPr>
-        <w:pStyle w:val="ac"/>
+        <w:pStyle w:val="a9"/>
         <w:rPr>
           <w:highlight w:val="darkYellow"/>
         </w:rPr>
@@ -16926,7 +16997,7 @@
     </w:p>
     <w:p>
       <w:pPr>
-        <w:pStyle w:val="ac"/>
+        <w:pStyle w:val="a9"/>
         <w:rPr>
           <w:highlight w:val="darkYellow"/>
         </w:rPr>
@@ -17136,10 +17207,10 @@
           <w:highlight w:val="darkYellow"/>
         </w:rPr>
         <w:object w:dxaOrig="980" w:dyaOrig="400">
-          <v:shape id="_x0000_i1027" type="#_x0000_t75" style="width:48.2pt;height:20.05pt" o:ole="">
-            <v:imagedata r:id="rId11" o:title=""/>
+          <v:shape id="_x0000_i1027" type="#_x0000_t75" style="width:48.4pt;height:20.15pt" o:ole="">
+            <v:imagedata r:id="rId12" o:title=""/>
           </v:shape>
-          <o:OLEObject Type="Embed" ProgID="Equation.DSMT4" ShapeID="_x0000_i1027" DrawAspect="Content" ObjectID="_1612810922" r:id="rId12"/>
+          <o:OLEObject Type="Embed" ProgID="Equation.DSMT4" ShapeID="_x0000_i1027" DrawAspect="Content" ObjectID="_1613143626" r:id="rId13"/>
         </w:object>
       </w:r>
       <w:r>
@@ -17413,7 +17484,7 @@
     </w:p>
     <w:p>
       <w:pPr>
-        <w:pStyle w:val="ac"/>
+        <w:pStyle w:val="a9"/>
         <w:tabs>
           <w:tab w:val="center" w:pos="4536"/>
           <w:tab w:val="right" w:pos="9071"/>
@@ -17712,7 +17783,7 @@
     </w:p>
     <w:p>
       <w:pPr>
-        <w:pStyle w:val="ac"/>
+        <w:pStyle w:val="a9"/>
         <w:rPr>
           <w:i/>
           <w:highlight w:val="darkYellow"/>
@@ -18038,7 +18109,7 @@
     </w:p>
     <w:p>
       <w:pPr>
-        <w:pStyle w:val="ac"/>
+        <w:pStyle w:val="a9"/>
         <w:rPr>
           <w:highlight w:val="darkYellow"/>
         </w:rPr>
@@ -18726,7 +18797,7 @@
     </w:p>
     <w:p>
       <w:pPr>
-        <w:pStyle w:val="ac"/>
+        <w:pStyle w:val="a9"/>
         <w:rPr>
           <w:color w:val="E7E6E6" w:themeColor="background2"/>
         </w:rPr>
@@ -19714,7 +19785,7 @@
 </file>
 
 <file path=word/endnotes.xml><?xml version="1.0" encoding="utf-8"?>
-<w:endnotes xmlns:wpc="http://schemas.microsoft.com/office/word/2010/wordprocessingCanvas" xmlns:cx="http://schemas.microsoft.com/office/drawing/2014/chartex" xmlns:mc="http://schemas.openxmlformats.org/markup-compatibility/2006" xmlns:o="urn:schemas-microsoft-com:office:office" xmlns:r="http://schemas.openxmlformats.org/officeDocument/2006/relationships" xmlns:m="http://schemas.openxmlformats.org/officeDocument/2006/math" xmlns:v="urn:schemas-microsoft-com:vml" xmlns:wp14="http://schemas.microsoft.com/office/word/2010/wordprocessingDrawing" xmlns:wp="http://schemas.openxmlformats.org/drawingml/2006/wordprocessingDrawing" xmlns:w10="urn:schemas-microsoft-com:office:word" xmlns:w="http://schemas.openxmlformats.org/wordprocessingml/2006/main" xmlns:w14="http://schemas.microsoft.com/office/word/2010/wordml" xmlns:w15="http://schemas.microsoft.com/office/word/2012/wordml" xmlns:w16se="http://schemas.microsoft.com/office/word/2015/wordml/symex" xmlns:wpg="http://schemas.microsoft.com/office/word/2010/wordprocessingGroup" xmlns:wpi="http://schemas.microsoft.com/office/word/2010/wordprocessingInk" xmlns:wne="http://schemas.microsoft.com/office/word/2006/wordml" xmlns:wps="http://schemas.microsoft.com/office/word/2010/wordprocessingShape" mc:Ignorable="w14 w15 w16se wp14">
+<w:endnotes xmlns:wpc="http://schemas.microsoft.com/office/word/2010/wordprocessingCanvas" xmlns:mc="http://schemas.openxmlformats.org/markup-compatibility/2006" xmlns:o="urn:schemas-microsoft-com:office:office" xmlns:r="http://schemas.openxmlformats.org/officeDocument/2006/relationships" xmlns:m="http://schemas.openxmlformats.org/officeDocument/2006/math" xmlns:v="urn:schemas-microsoft-com:vml" xmlns:wp14="http://schemas.microsoft.com/office/word/2010/wordprocessingDrawing" xmlns:wp="http://schemas.openxmlformats.org/drawingml/2006/wordprocessingDrawing" xmlns:w10="urn:schemas-microsoft-com:office:word" xmlns:w="http://schemas.openxmlformats.org/wordprocessingml/2006/main" xmlns:w14="http://schemas.microsoft.com/office/word/2010/wordml" xmlns:wpg="http://schemas.microsoft.com/office/word/2010/wordprocessingGroup" xmlns:wpi="http://schemas.microsoft.com/office/word/2010/wordprocessingInk" xmlns:wne="http://schemas.microsoft.com/office/word/2006/wordml" xmlns:wps="http://schemas.microsoft.com/office/word/2010/wordprocessingShape" mc:Ignorable="w14 wp14">
   <w:endnote w:type="separator" w:id="-1">
     <w:p>
       <w:r>
@@ -19733,7 +19804,7 @@
 </file>
 
 <file path=word/footnotes.xml><?xml version="1.0" encoding="utf-8"?>
-<w:footnotes xmlns:wpc="http://schemas.microsoft.com/office/word/2010/wordprocessingCanvas" xmlns:cx="http://schemas.microsoft.com/office/drawing/2014/chartex" xmlns:mc="http://schemas.openxmlformats.org/markup-compatibility/2006" xmlns:o="urn:schemas-microsoft-com:office:office" xmlns:r="http://schemas.openxmlformats.org/officeDocument/2006/relationships" xmlns:m="http://schemas.openxmlformats.org/officeDocument/2006/math" xmlns:v="urn:schemas-microsoft-com:vml" xmlns:wp14="http://schemas.microsoft.com/office/word/2010/wordprocessingDrawing" xmlns:wp="http://schemas.openxmlformats.org/drawingml/2006/wordprocessingDrawing" xmlns:w10="urn:schemas-microsoft-com:office:word" xmlns:w="http://schemas.openxmlformats.org/wordprocessingml/2006/main" xmlns:w14="http://schemas.microsoft.com/office/word/2010/wordml" xmlns:w15="http://schemas.microsoft.com/office/word/2012/wordml" xmlns:w16se="http://schemas.microsoft.com/office/word/2015/wordml/symex" xmlns:wpg="http://schemas.microsoft.com/office/word/2010/wordprocessingGroup" xmlns:wpi="http://schemas.microsoft.com/office/word/2010/wordprocessingInk" xmlns:wne="http://schemas.microsoft.com/office/word/2006/wordml" xmlns:wps="http://schemas.microsoft.com/office/word/2010/wordprocessingShape" mc:Ignorable="w14 w15 w16se wp14">
+<w:footnotes xmlns:wpc="http://schemas.microsoft.com/office/word/2010/wordprocessingCanvas" xmlns:mc="http://schemas.openxmlformats.org/markup-compatibility/2006" xmlns:o="urn:schemas-microsoft-com:office:office" xmlns:r="http://schemas.openxmlformats.org/officeDocument/2006/relationships" xmlns:m="http://schemas.openxmlformats.org/officeDocument/2006/math" xmlns:v="urn:schemas-microsoft-com:vml" xmlns:wp14="http://schemas.microsoft.com/office/word/2010/wordprocessingDrawing" xmlns:wp="http://schemas.openxmlformats.org/drawingml/2006/wordprocessingDrawing" xmlns:w10="urn:schemas-microsoft-com:office:word" xmlns:w="http://schemas.openxmlformats.org/wordprocessingml/2006/main" xmlns:w14="http://schemas.microsoft.com/office/word/2010/wordml" xmlns:wpg="http://schemas.microsoft.com/office/word/2010/wordprocessingGroup" xmlns:wpi="http://schemas.microsoft.com/office/word/2010/wordprocessingInk" xmlns:wne="http://schemas.microsoft.com/office/word/2006/wordml" xmlns:wps="http://schemas.microsoft.com/office/word/2010/wordprocessingShape" mc:Ignorable="w14 wp14">
   <w:footnote w:type="separator" w:id="-1">
     <w:p>
       <w:r>
@@ -19752,8 +19823,8 @@
 </file>
 
 <file path=word/numbering.xml><?xml version="1.0" encoding="utf-8"?>
-<w:numbering xmlns:wpc="http://schemas.microsoft.com/office/word/2010/wordprocessingCanvas" xmlns:cx="http://schemas.microsoft.com/office/drawing/2014/chartex" xmlns:mc="http://schemas.openxmlformats.org/markup-compatibility/2006" xmlns:o="urn:schemas-microsoft-com:office:office" xmlns:r="http://schemas.openxmlformats.org/officeDocument/2006/relationships" xmlns:m="http://schemas.openxmlformats.org/officeDocument/2006/math" xmlns:v="urn:schemas-microsoft-com:vml" xmlns:wp14="http://schemas.microsoft.com/office/word/2010/wordprocessingDrawing" xmlns:wp="http://schemas.openxmlformats.org/drawingml/2006/wordprocessingDrawing" xmlns:w10="urn:schemas-microsoft-com:office:word" xmlns:w="http://schemas.openxmlformats.org/wordprocessingml/2006/main" xmlns:w14="http://schemas.microsoft.com/office/word/2010/wordml" xmlns:w15="http://schemas.microsoft.com/office/word/2012/wordml" xmlns:w16se="http://schemas.microsoft.com/office/word/2015/wordml/symex" xmlns:wpg="http://schemas.microsoft.com/office/word/2010/wordprocessingGroup" xmlns:wpi="http://schemas.microsoft.com/office/word/2010/wordprocessingInk" xmlns:wne="http://schemas.microsoft.com/office/word/2006/wordml" xmlns:wps="http://schemas.microsoft.com/office/word/2010/wordprocessingShape" mc:Ignorable="w14 w15 w16se wp14">
-  <w:abstractNum w:abstractNumId="0" w15:restartNumberingAfterBreak="0">
+<w:numbering xmlns:wpc="http://schemas.microsoft.com/office/word/2010/wordprocessingCanvas" xmlns:mc="http://schemas.openxmlformats.org/markup-compatibility/2006" xmlns:o="urn:schemas-microsoft-com:office:office" xmlns:r="http://schemas.openxmlformats.org/officeDocument/2006/relationships" xmlns:m="http://schemas.openxmlformats.org/officeDocument/2006/math" xmlns:v="urn:schemas-microsoft-com:vml" xmlns:wp14="http://schemas.microsoft.com/office/word/2010/wordprocessingDrawing" xmlns:wp="http://schemas.openxmlformats.org/drawingml/2006/wordprocessingDrawing" xmlns:w10="urn:schemas-microsoft-com:office:word" xmlns:w="http://schemas.openxmlformats.org/wordprocessingml/2006/main" xmlns:w14="http://schemas.microsoft.com/office/word/2010/wordml" xmlns:wpg="http://schemas.microsoft.com/office/word/2010/wordprocessingGroup" xmlns:wpi="http://schemas.microsoft.com/office/word/2010/wordprocessingInk" xmlns:wne="http://schemas.microsoft.com/office/word/2006/wordml" xmlns:wps="http://schemas.microsoft.com/office/word/2010/wordprocessingShape" mc:Ignorable="w14 wp14">
+  <w:abstractNum w:abstractNumId="0">
     <w:nsid w:val="062913BC"/>
     <w:multiLevelType w:val="hybridMultilevel"/>
     <w:tmpl w:val="B144F5DA"/>
@@ -19843,7 +19914,7 @@
       </w:pPr>
     </w:lvl>
   </w:abstractNum>
-  <w:abstractNum w:abstractNumId="1" w15:restartNumberingAfterBreak="0">
+  <w:abstractNum w:abstractNumId="1">
     <w:nsid w:val="1B333B0B"/>
     <w:multiLevelType w:val="hybridMultilevel"/>
     <w:tmpl w:val="1818AE2E"/>
@@ -19932,7 +20003,7 @@
       </w:pPr>
     </w:lvl>
   </w:abstractNum>
-  <w:abstractNum w:abstractNumId="2" w15:restartNumberingAfterBreak="0">
+  <w:abstractNum w:abstractNumId="2">
     <w:nsid w:val="212821B0"/>
     <w:multiLevelType w:val="hybridMultilevel"/>
     <w:tmpl w:val="8AE29E6E"/>
@@ -20021,7 +20092,7 @@
       </w:pPr>
     </w:lvl>
   </w:abstractNum>
-  <w:abstractNum w:abstractNumId="3" w15:restartNumberingAfterBreak="0">
+  <w:abstractNum w:abstractNumId="3">
     <w:nsid w:val="2B7D1BDA"/>
     <w:multiLevelType w:val="hybridMultilevel"/>
     <w:tmpl w:val="3E20B4EC"/>
@@ -20110,7 +20181,7 @@
       </w:pPr>
     </w:lvl>
   </w:abstractNum>
-  <w:abstractNum w:abstractNumId="4" w15:restartNumberingAfterBreak="0">
+  <w:abstractNum w:abstractNumId="4">
     <w:nsid w:val="39E9568D"/>
     <w:multiLevelType w:val="hybridMultilevel"/>
     <w:tmpl w:val="3E20AEDA"/>
@@ -20196,7 +20267,7 @@
       </w:pPr>
     </w:lvl>
   </w:abstractNum>
-  <w:abstractNum w:abstractNumId="5" w15:restartNumberingAfterBreak="0">
+  <w:abstractNum w:abstractNumId="5">
     <w:nsid w:val="3B9630BD"/>
     <w:multiLevelType w:val="hybridMultilevel"/>
     <w:tmpl w:val="1BEC9528"/>
@@ -20282,7 +20353,7 @@
       </w:pPr>
     </w:lvl>
   </w:abstractNum>
-  <w:abstractNum w:abstractNumId="6" w15:restartNumberingAfterBreak="0">
+  <w:abstractNum w:abstractNumId="6">
     <w:nsid w:val="3E4801D9"/>
     <w:multiLevelType w:val="hybridMultilevel"/>
     <w:tmpl w:val="17DA8492"/>
@@ -20395,7 +20466,7 @@
       </w:rPr>
     </w:lvl>
   </w:abstractNum>
-  <w:abstractNum w:abstractNumId="7" w15:restartNumberingAfterBreak="0">
+  <w:abstractNum w:abstractNumId="7">
     <w:nsid w:val="459B2044"/>
     <w:multiLevelType w:val="hybridMultilevel"/>
     <w:tmpl w:val="50D2E0F6"/>
@@ -20484,7 +20555,7 @@
       </w:pPr>
     </w:lvl>
   </w:abstractNum>
-  <w:abstractNum w:abstractNumId="8" w15:restartNumberingAfterBreak="0">
+  <w:abstractNum w:abstractNumId="8">
     <w:nsid w:val="46C41931"/>
     <w:multiLevelType w:val="hybridMultilevel"/>
     <w:tmpl w:val="35B6D006"/>
@@ -20573,7 +20644,7 @@
       </w:pPr>
     </w:lvl>
   </w:abstractNum>
-  <w:abstractNum w:abstractNumId="9" w15:restartNumberingAfterBreak="0">
+  <w:abstractNum w:abstractNumId="9">
     <w:nsid w:val="4E961978"/>
     <w:multiLevelType w:val="hybridMultilevel"/>
     <w:tmpl w:val="3E92F1CC"/>
@@ -20662,7 +20733,7 @@
       </w:pPr>
     </w:lvl>
   </w:abstractNum>
-  <w:abstractNum w:abstractNumId="10" w15:restartNumberingAfterBreak="0">
+  <w:abstractNum w:abstractNumId="10">
     <w:nsid w:val="5BD824F9"/>
     <w:multiLevelType w:val="hybridMultilevel"/>
     <w:tmpl w:val="3BD019E4"/>
@@ -20751,7 +20822,7 @@
       </w:pPr>
     </w:lvl>
   </w:abstractNum>
-  <w:abstractNum w:abstractNumId="11" w15:restartNumberingAfterBreak="0">
+  <w:abstractNum w:abstractNumId="11">
     <w:nsid w:val="603400E5"/>
     <w:multiLevelType w:val="hybridMultilevel"/>
     <w:tmpl w:val="AE2ED064"/>
@@ -20840,7 +20911,7 @@
       </w:pPr>
     </w:lvl>
   </w:abstractNum>
-  <w:abstractNum w:abstractNumId="12" w15:restartNumberingAfterBreak="0">
+  <w:abstractNum w:abstractNumId="12">
     <w:nsid w:val="6E1A2CBB"/>
     <w:multiLevelType w:val="hybridMultilevel"/>
     <w:tmpl w:val="6F4E950E"/>
@@ -20926,7 +20997,7 @@
       </w:pPr>
     </w:lvl>
   </w:abstractNum>
-  <w:abstractNum w:abstractNumId="13" w15:restartNumberingAfterBreak="0">
+  <w:abstractNum w:abstractNumId="13">
     <w:nsid w:val="75C31982"/>
     <w:multiLevelType w:val="hybridMultilevel"/>
     <w:tmpl w:val="B01499A0"/>
@@ -21085,7 +21156,7 @@
 </file>
 
 <file path=word/styles.xml><?xml version="1.0" encoding="utf-8"?>
-<w:styles xmlns:mc="http://schemas.openxmlformats.org/markup-compatibility/2006" xmlns:r="http://schemas.openxmlformats.org/officeDocument/2006/relationships" xmlns:w="http://schemas.openxmlformats.org/wordprocessingml/2006/main" xmlns:w14="http://schemas.microsoft.com/office/word/2010/wordml" xmlns:w15="http://schemas.microsoft.com/office/word/2012/wordml" xmlns:w16se="http://schemas.microsoft.com/office/word/2015/wordml/symex" mc:Ignorable="w14 w15 w16se">
+<w:styles xmlns:mc="http://schemas.openxmlformats.org/markup-compatibility/2006" xmlns:r="http://schemas.openxmlformats.org/officeDocument/2006/relationships" xmlns:w="http://schemas.openxmlformats.org/wordprocessingml/2006/main" xmlns:w14="http://schemas.microsoft.com/office/word/2010/wordml" mc:Ignorable="w14">
   <w:docDefaults>
     <w:rPrDefault>
       <w:rPr>
@@ -21098,378 +21169,145 @@
     </w:rPrDefault>
     <w:pPrDefault/>
   </w:docDefaults>
-  <w:latentStyles w:defLockedState="0" w:defUIPriority="99" w:defSemiHidden="0" w:defUnhideWhenUsed="0" w:defQFormat="0" w:count="371">
-    <w:lsdException w:name="Normal" w:uiPriority="0" w:qFormat="1"/>
-    <w:lsdException w:name="heading 1" w:uiPriority="9" w:qFormat="1"/>
-    <w:lsdException w:name="heading 2" w:semiHidden="1" w:uiPriority="9" w:unhideWhenUsed="1" w:qFormat="1"/>
-    <w:lsdException w:name="heading 3" w:semiHidden="1" w:uiPriority="9" w:unhideWhenUsed="1" w:qFormat="1"/>
-    <w:lsdException w:name="heading 4" w:semiHidden="1" w:uiPriority="9" w:unhideWhenUsed="1" w:qFormat="1"/>
-    <w:lsdException w:name="heading 5" w:semiHidden="1" w:uiPriority="9" w:unhideWhenUsed="1" w:qFormat="1"/>
-    <w:lsdException w:name="heading 6" w:semiHidden="1" w:uiPriority="9" w:unhideWhenUsed="1" w:qFormat="1"/>
-    <w:lsdException w:name="heading 7" w:semiHidden="1" w:uiPriority="9" w:unhideWhenUsed="1" w:qFormat="1"/>
-    <w:lsdException w:name="heading 8" w:semiHidden="1" w:uiPriority="9" w:unhideWhenUsed="1" w:qFormat="1"/>
-    <w:lsdException w:name="heading 9" w:semiHidden="1" w:uiPriority="9" w:unhideWhenUsed="1" w:qFormat="1"/>
-    <w:lsdException w:name="index 1" w:semiHidden="1" w:unhideWhenUsed="1"/>
-    <w:lsdException w:name="index 2" w:semiHidden="1" w:unhideWhenUsed="1"/>
-    <w:lsdException w:name="index 3" w:semiHidden="1" w:unhideWhenUsed="1"/>
-    <w:lsdException w:name="index 4" w:semiHidden="1" w:unhideWhenUsed="1"/>
-    <w:lsdException w:name="index 5" w:semiHidden="1" w:unhideWhenUsed="1"/>
-    <w:lsdException w:name="index 6" w:semiHidden="1" w:unhideWhenUsed="1"/>
-    <w:lsdException w:name="index 7" w:semiHidden="1" w:unhideWhenUsed="1"/>
-    <w:lsdException w:name="index 8" w:semiHidden="1" w:unhideWhenUsed="1"/>
-    <w:lsdException w:name="index 9" w:semiHidden="1" w:unhideWhenUsed="1"/>
-    <w:lsdException w:name="toc 1" w:semiHidden="1" w:uiPriority="39" w:unhideWhenUsed="1"/>
-    <w:lsdException w:name="toc 2" w:semiHidden="1" w:uiPriority="39" w:unhideWhenUsed="1"/>
-    <w:lsdException w:name="toc 3" w:semiHidden="1" w:uiPriority="39" w:unhideWhenUsed="1"/>
-    <w:lsdException w:name="toc 4" w:semiHidden="1" w:uiPriority="39" w:unhideWhenUsed="1"/>
-    <w:lsdException w:name="toc 5" w:semiHidden="1" w:uiPriority="39" w:unhideWhenUsed="1"/>
-    <w:lsdException w:name="toc 6" w:semiHidden="1" w:uiPriority="39" w:unhideWhenUsed="1"/>
-    <w:lsdException w:name="toc 7" w:semiHidden="1" w:uiPriority="39" w:unhideWhenUsed="1"/>
-    <w:lsdException w:name="toc 8" w:semiHidden="1" w:uiPriority="39" w:unhideWhenUsed="1"/>
-    <w:lsdException w:name="toc 9" w:semiHidden="1" w:uiPriority="39" w:unhideWhenUsed="1"/>
-    <w:lsdException w:name="Normal Indent" w:semiHidden="1" w:uiPriority="0" w:unhideWhenUsed="1"/>
-    <w:lsdException w:name="footnote text" w:semiHidden="1" w:unhideWhenUsed="1"/>
-    <w:lsdException w:name="annotation text" w:semiHidden="1" w:unhideWhenUsed="1"/>
-    <w:lsdException w:name="header" w:semiHidden="1" w:unhideWhenUsed="1"/>
-    <w:lsdException w:name="footer" w:semiHidden="1" w:unhideWhenUsed="1"/>
-    <w:lsdException w:name="index heading" w:semiHidden="1" w:unhideWhenUsed="1"/>
-    <w:lsdException w:name="caption" w:semiHidden="1" w:uiPriority="35" w:unhideWhenUsed="1" w:qFormat="1"/>
-    <w:lsdException w:name="table of figures" w:semiHidden="1" w:unhideWhenUsed="1"/>
-    <w:lsdException w:name="envelope address" w:semiHidden="1" w:unhideWhenUsed="1"/>
-    <w:lsdException w:name="envelope return" w:semiHidden="1" w:unhideWhenUsed="1"/>
-    <w:lsdException w:name="footnote reference" w:semiHidden="1" w:unhideWhenUsed="1"/>
-    <w:lsdException w:name="annotation reference" w:semiHidden="1" w:unhideWhenUsed="1"/>
-    <w:lsdException w:name="line number" w:semiHidden="1" w:unhideWhenUsed="1"/>
-    <w:lsdException w:name="page number" w:semiHidden="1" w:unhideWhenUsed="1"/>
-    <w:lsdException w:name="endnote reference" w:semiHidden="1" w:unhideWhenUsed="1"/>
-    <w:lsdException w:name="endnote text" w:semiHidden="1" w:unhideWhenUsed="1"/>
-    <w:lsdException w:name="table of authorities" w:semiHidden="1" w:unhideWhenUsed="1"/>
-    <w:lsdException w:name="macro" w:semiHidden="1" w:unhideWhenUsed="1"/>
-    <w:lsdException w:name="toa heading" w:semiHidden="1" w:unhideWhenUsed="1"/>
-    <w:lsdException w:name="List" w:semiHidden="1" w:unhideWhenUsed="1"/>
-    <w:lsdException w:name="List Bullet" w:semiHidden="1" w:unhideWhenUsed="1"/>
-    <w:lsdException w:name="List Number" w:semiHidden="1" w:unhideWhenUsed="1"/>
-    <w:lsdException w:name="List 2" w:semiHidden="1" w:unhideWhenUsed="1"/>
-    <w:lsdException w:name="List 3" w:semiHidden="1" w:unhideWhenUsed="1"/>
-    <w:lsdException w:name="List 4" w:semiHidden="1" w:unhideWhenUsed="1"/>
-    <w:lsdException w:name="List 5" w:semiHidden="1" w:unhideWhenUsed="1"/>
-    <w:lsdException w:name="List Bullet 2" w:semiHidden="1" w:unhideWhenUsed="1"/>
-    <w:lsdException w:name="List Bullet 3" w:semiHidden="1" w:unhideWhenUsed="1"/>
-    <w:lsdException w:name="List Bullet 4" w:semiHidden="1" w:unhideWhenUsed="1"/>
-    <w:lsdException w:name="List Bullet 5" w:semiHidden="1" w:unhideWhenUsed="1"/>
-    <w:lsdException w:name="List Number 2" w:semiHidden="1" w:unhideWhenUsed="1"/>
-    <w:lsdException w:name="List Number 3" w:semiHidden="1" w:unhideWhenUsed="1"/>
-    <w:lsdException w:name="List Number 4" w:semiHidden="1" w:unhideWhenUsed="1"/>
-    <w:lsdException w:name="List Number 5" w:semiHidden="1" w:unhideWhenUsed="1"/>
-    <w:lsdException w:name="Title" w:uiPriority="10" w:qFormat="1"/>
-    <w:lsdException w:name="Closing" w:semiHidden="1" w:unhideWhenUsed="1"/>
-    <w:lsdException w:name="Signature" w:semiHidden="1" w:unhideWhenUsed="1"/>
-    <w:lsdException w:name="Default Paragraph Font" w:semiHidden="1" w:uiPriority="1" w:unhideWhenUsed="1"/>
-    <w:lsdException w:name="Body Text" w:semiHidden="1" w:unhideWhenUsed="1"/>
-    <w:lsdException w:name="Body Text Indent" w:semiHidden="1" w:unhideWhenUsed="1"/>
-    <w:lsdException w:name="List Continue" w:semiHidden="1" w:unhideWhenUsed="1"/>
-    <w:lsdException w:name="List Continue 2" w:semiHidden="1" w:unhideWhenUsed="1"/>
-    <w:lsdException w:name="List Continue 3" w:semiHidden="1" w:unhideWhenUsed="1"/>
-    <w:lsdException w:name="List Continue 4" w:semiHidden="1" w:unhideWhenUsed="1"/>
-    <w:lsdException w:name="List Continue 5" w:semiHidden="1" w:unhideWhenUsed="1"/>
-    <w:lsdException w:name="Message Header" w:semiHidden="1" w:unhideWhenUsed="1"/>
-    <w:lsdException w:name="Subtitle" w:uiPriority="11" w:qFormat="1"/>
-    <w:lsdException w:name="Salutation" w:semiHidden="1" w:unhideWhenUsed="1"/>
-    <w:lsdException w:name="Date" w:semiHidden="1" w:unhideWhenUsed="1"/>
-    <w:lsdException w:name="Body Text First Indent" w:semiHidden="1" w:unhideWhenUsed="1"/>
-    <w:lsdException w:name="Body Text First Indent 2" w:semiHidden="1" w:unhideWhenUsed="1"/>
-    <w:lsdException w:name="Note Heading" w:semiHidden="1" w:unhideWhenUsed="1"/>
-    <w:lsdException w:name="Body Text 2" w:semiHidden="1" w:unhideWhenUsed="1"/>
-    <w:lsdException w:name="Body Text 3" w:semiHidden="1" w:unhideWhenUsed="1"/>
-    <w:lsdException w:name="Body Text Indent 2" w:semiHidden="1" w:unhideWhenUsed="1"/>
-    <w:lsdException w:name="Body Text Indent 3" w:semiHidden="1" w:unhideWhenUsed="1"/>
-    <w:lsdException w:name="Block Text" w:semiHidden="1" w:unhideWhenUsed="1"/>
-    <w:lsdException w:name="Hyperlink" w:semiHidden="1" w:unhideWhenUsed="1"/>
-    <w:lsdException w:name="FollowedHyperlink" w:semiHidden="1" w:unhideWhenUsed="1"/>
-    <w:lsdException w:name="Strong" w:uiPriority="22" w:qFormat="1"/>
-    <w:lsdException w:name="Emphasis" w:uiPriority="20" w:qFormat="1"/>
-    <w:lsdException w:name="Document Map" w:semiHidden="1" w:unhideWhenUsed="1"/>
-    <w:lsdException w:name="Plain Text" w:semiHidden="1" w:unhideWhenUsed="1"/>
-    <w:lsdException w:name="E-mail Signature" w:semiHidden="1" w:unhideWhenUsed="1"/>
-    <w:lsdException w:name="HTML Top of Form" w:semiHidden="1" w:unhideWhenUsed="1"/>
-    <w:lsdException w:name="HTML Bottom of Form" w:semiHidden="1" w:unhideWhenUsed="1"/>
-    <w:lsdException w:name="Normal (Web)" w:semiHidden="1" w:unhideWhenUsed="1"/>
-    <w:lsdException w:name="HTML Acronym" w:semiHidden="1" w:unhideWhenUsed="1"/>
-    <w:lsdException w:name="HTML Address" w:semiHidden="1" w:unhideWhenUsed="1"/>
-    <w:lsdException w:name="HTML Cite" w:semiHidden="1" w:unhideWhenUsed="1"/>
-    <w:lsdException w:name="HTML Code" w:semiHidden="1" w:unhideWhenUsed="1"/>
-    <w:lsdException w:name="HTML Definition" w:semiHidden="1" w:unhideWhenUsed="1"/>
-    <w:lsdException w:name="HTML Keyboard" w:semiHidden="1" w:unhideWhenUsed="1"/>
-    <w:lsdException w:name="HTML Preformatted" w:semiHidden="1" w:unhideWhenUsed="1"/>
-    <w:lsdException w:name="HTML Sample" w:semiHidden="1" w:unhideWhenUsed="1"/>
-    <w:lsdException w:name="HTML Typewriter" w:semiHidden="1" w:unhideWhenUsed="1"/>
-    <w:lsdException w:name="HTML Variable" w:semiHidden="1" w:unhideWhenUsed="1"/>
-    <w:lsdException w:name="Normal Table" w:semiHidden="1" w:unhideWhenUsed="1"/>
-    <w:lsdException w:name="annotation subject" w:semiHidden="1" w:unhideWhenUsed="1"/>
-    <w:lsdException w:name="No List" w:semiHidden="1" w:unhideWhenUsed="1"/>
-    <w:lsdException w:name="Outline List 1" w:semiHidden="1" w:unhideWhenUsed="1"/>
-    <w:lsdException w:name="Outline List 2" w:semiHidden="1" w:unhideWhenUsed="1"/>
-    <w:lsdException w:name="Outline List 3" w:semiHidden="1" w:unhideWhenUsed="1"/>
-    <w:lsdException w:name="Table Simple 1" w:semiHidden="1" w:unhideWhenUsed="1"/>
-    <w:lsdException w:name="Table Simple 2" w:semiHidden="1" w:unhideWhenUsed="1"/>
-    <w:lsdException w:name="Table Simple 3" w:semiHidden="1" w:unhideWhenUsed="1"/>
-    <w:lsdException w:name="Table Classic 1" w:semiHidden="1" w:unhideWhenUsed="1"/>
-    <w:lsdException w:name="Table Classic 2" w:semiHidden="1" w:unhideWhenUsed="1"/>
-    <w:lsdException w:name="Table Classic 3" w:semiHidden="1" w:unhideWhenUsed="1"/>
-    <w:lsdException w:name="Table Classic 4" w:semiHidden="1" w:unhideWhenUsed="1"/>
-    <w:lsdException w:name="Table Colorful 1" w:semiHidden="1" w:unhideWhenUsed="1"/>
-    <w:lsdException w:name="Table Colorful 2" w:semiHidden="1" w:unhideWhenUsed="1"/>
-    <w:lsdException w:name="Table Colorful 3" w:semiHidden="1" w:unhideWhenUsed="1"/>
-    <w:lsdException w:name="Table Columns 1" w:semiHidden="1" w:unhideWhenUsed="1"/>
-    <w:lsdException w:name="Table Columns 2" w:semiHidden="1" w:unhideWhenUsed="1"/>
-    <w:lsdException w:name="Table Columns 3" w:semiHidden="1" w:unhideWhenUsed="1"/>
-    <w:lsdException w:name="Table Columns 4" w:semiHidden="1" w:unhideWhenUsed="1"/>
-    <w:lsdException w:name="Table Columns 5" w:semiHidden="1" w:unhideWhenUsed="1"/>
-    <w:lsdException w:name="Table Grid 1" w:semiHidden="1" w:unhideWhenUsed="1"/>
-    <w:lsdException w:name="Table Grid 2" w:semiHidden="1" w:unhideWhenUsed="1"/>
-    <w:lsdException w:name="Table Grid 3" w:semiHidden="1" w:unhideWhenUsed="1"/>
-    <w:lsdException w:name="Table Grid 4" w:semiHidden="1" w:unhideWhenUsed="1"/>
-    <w:lsdException w:name="Table Grid 5" w:semiHidden="1" w:unhideWhenUsed="1"/>
-    <w:lsdException w:name="Table Grid 6" w:semiHidden="1" w:unhideWhenUsed="1"/>
-    <w:lsdException w:name="Table Grid 7" w:semiHidden="1" w:unhideWhenUsed="1"/>
-    <w:lsdException w:name="Table Grid 8" w:semiHidden="1" w:unhideWhenUsed="1"/>
-    <w:lsdException w:name="Table List 1" w:semiHidden="1" w:unhideWhenUsed="1"/>
-    <w:lsdException w:name="Table List 2" w:semiHidden="1" w:unhideWhenUsed="1"/>
-    <w:lsdException w:name="Table List 3" w:semiHidden="1" w:unhideWhenUsed="1"/>
-    <w:lsdException w:name="Table List 4" w:semiHidden="1" w:unhideWhenUsed="1"/>
-    <w:lsdException w:name="Table List 5" w:semiHidden="1" w:unhideWhenUsed="1"/>
-    <w:lsdException w:name="Table List 6" w:semiHidden="1" w:unhideWhenUsed="1"/>
-    <w:lsdException w:name="Table List 7" w:semiHidden="1" w:unhideWhenUsed="1"/>
-    <w:lsdException w:name="Table List 8" w:semiHidden="1" w:unhideWhenUsed="1"/>
-    <w:lsdException w:name="Table 3D effects 1" w:semiHidden="1" w:unhideWhenUsed="1"/>
-    <w:lsdException w:name="Table 3D effects 2" w:semiHidden="1" w:unhideWhenUsed="1"/>
-    <w:lsdException w:name="Table 3D effects 3" w:semiHidden="1" w:unhideWhenUsed="1"/>
-    <w:lsdException w:name="Table Contemporary" w:semiHidden="1" w:unhideWhenUsed="1"/>
-    <w:lsdException w:name="Table Elegant" w:semiHidden="1" w:unhideWhenUsed="1"/>
-    <w:lsdException w:name="Table Professional" w:semiHidden="1" w:unhideWhenUsed="1"/>
-    <w:lsdException w:name="Table Subtle 1" w:semiHidden="1" w:unhideWhenUsed="1"/>
-    <w:lsdException w:name="Table Subtle 2" w:semiHidden="1" w:unhideWhenUsed="1"/>
-    <w:lsdException w:name="Table Web 1" w:semiHidden="1" w:unhideWhenUsed="1"/>
-    <w:lsdException w:name="Table Web 2" w:semiHidden="1" w:unhideWhenUsed="1"/>
-    <w:lsdException w:name="Table Web 3" w:semiHidden="1" w:unhideWhenUsed="1"/>
-    <w:lsdException w:name="Balloon Text" w:semiHidden="1" w:unhideWhenUsed="1"/>
-    <w:lsdException w:name="Table Grid" w:uiPriority="0"/>
-    <w:lsdException w:name="Table Theme" w:semiHidden="1" w:unhideWhenUsed="1"/>
-    <w:lsdException w:name="Placeholder Text" w:semiHidden="1"/>
-    <w:lsdException w:name="No Spacing" w:uiPriority="1" w:qFormat="1"/>
-    <w:lsdException w:name="Light Shading" w:uiPriority="60"/>
-    <w:lsdException w:name="Light List" w:uiPriority="61"/>
-    <w:lsdException w:name="Light Grid" w:uiPriority="62"/>
-    <w:lsdException w:name="Medium Shading 1" w:uiPriority="63"/>
-    <w:lsdException w:name="Medium Shading 2" w:uiPriority="64"/>
-    <w:lsdException w:name="Medium List 1" w:uiPriority="65"/>
-    <w:lsdException w:name="Medium List 2" w:uiPriority="66"/>
-    <w:lsdException w:name="Medium Grid 1" w:uiPriority="67"/>
-    <w:lsdException w:name="Medium Grid 2" w:uiPriority="68"/>
-    <w:lsdException w:name="Medium Grid 3" w:uiPriority="69"/>
-    <w:lsdException w:name="Dark List" w:uiPriority="70"/>
-    <w:lsdException w:name="Colorful Shading" w:uiPriority="71"/>
-    <w:lsdException w:name="Colorful List" w:uiPriority="72"/>
-    <w:lsdException w:name="Colorful Grid" w:uiPriority="73"/>
-    <w:lsdException w:name="Light Shading Accent 1" w:uiPriority="60"/>
-    <w:lsdException w:name="Light List Accent 1" w:uiPriority="61"/>
-    <w:lsdException w:name="Light Grid Accent 1" w:uiPriority="62"/>
-    <w:lsdException w:name="Medium Shading 1 Accent 1" w:uiPriority="63"/>
-    <w:lsdException w:name="Medium Shading 2 Accent 1" w:uiPriority="64"/>
-    <w:lsdException w:name="Medium List 1 Accent 1" w:uiPriority="65"/>
-    <w:lsdException w:name="Revision" w:semiHidden="1"/>
-    <w:lsdException w:name="List Paragraph" w:uiPriority="34" w:qFormat="1"/>
-    <w:lsdException w:name="Quote" w:uiPriority="29" w:qFormat="1"/>
-    <w:lsdException w:name="Intense Quote" w:uiPriority="30" w:qFormat="1"/>
-    <w:lsdException w:name="Medium List 2 Accent 1" w:uiPriority="66"/>
-    <w:lsdException w:name="Medium Grid 1 Accent 1" w:uiPriority="67"/>
-    <w:lsdException w:name="Medium Grid 2 Accent 1" w:uiPriority="68"/>
-    <w:lsdException w:name="Medium Grid 3 Accent 1" w:uiPriority="69"/>
-    <w:lsdException w:name="Dark List Accent 1" w:uiPriority="70"/>
-    <w:lsdException w:name="Colorful Shading Accent 1" w:uiPriority="71"/>
-    <w:lsdException w:name="Colorful List Accent 1" w:uiPriority="72"/>
-    <w:lsdException w:name="Colorful Grid Accent 1" w:uiPriority="73"/>
-    <w:lsdException w:name="Light Shading Accent 2" w:uiPriority="60"/>
-    <w:lsdException w:name="Light List Accent 2" w:uiPriority="61"/>
-    <w:lsdException w:name="Light Grid Accent 2" w:uiPriority="62"/>
-    <w:lsdException w:name="Medium Shading 1 Accent 2" w:uiPriority="63"/>
-    <w:lsdException w:name="Medium Shading 2 Accent 2" w:uiPriority="64"/>
-    <w:lsdException w:name="Medium List 1 Accent 2" w:uiPriority="65"/>
-    <w:lsdException w:name="Medium List 2 Accent 2" w:uiPriority="66"/>
-    <w:lsdException w:name="Medium Grid 1 Accent 2" w:uiPriority="67"/>
-    <w:lsdException w:name="Medium Grid 2 Accent 2" w:uiPriority="68"/>
-    <w:lsdException w:name="Medium Grid 3 Accent 2" w:uiPriority="69"/>
-    <w:lsdException w:name="Dark List Accent 2" w:uiPriority="70"/>
-    <w:lsdException w:name="Colorful Shading Accent 2" w:uiPriority="71"/>
-    <w:lsdException w:name="Colorful List Accent 2" w:uiPriority="72"/>
-    <w:lsdException w:name="Colorful Grid Accent 2" w:uiPriority="73"/>
-    <w:lsdException w:name="Light Shading Accent 3" w:uiPriority="60"/>
-    <w:lsdException w:name="Light List Accent 3" w:uiPriority="61"/>
-    <w:lsdException w:name="Light Grid Accent 3" w:uiPriority="62"/>
-    <w:lsdException w:name="Medium Shading 1 Accent 3" w:uiPriority="63"/>
-    <w:lsdException w:name="Medium Shading 2 Accent 3" w:uiPriority="64"/>
-    <w:lsdException w:name="Medium List 1 Accent 3" w:uiPriority="65"/>
-    <w:lsdException w:name="Medium List 2 Accent 3" w:uiPriority="66"/>
-    <w:lsdException w:name="Medium Grid 1 Accent 3" w:uiPriority="67"/>
-    <w:lsdException w:name="Medium Grid 2 Accent 3" w:uiPriority="68"/>
-    <w:lsdException w:name="Medium Grid 3 Accent 3" w:uiPriority="69"/>
-    <w:lsdException w:name="Dark List Accent 3" w:uiPriority="70"/>
-    <w:lsdException w:name="Colorful Shading Accent 3" w:uiPriority="71"/>
-    <w:lsdException w:name="Colorful List Accent 3" w:uiPriority="72"/>
-    <w:lsdException w:name="Colorful Grid Accent 3" w:uiPriority="73"/>
-    <w:lsdException w:name="Light Shading Accent 4" w:uiPriority="60"/>
-    <w:lsdException w:name="Light List Accent 4" w:uiPriority="61"/>
-    <w:lsdException w:name="Light Grid Accent 4" w:uiPriority="62"/>
-    <w:lsdException w:name="Medium Shading 1 Accent 4" w:uiPriority="63"/>
-    <w:lsdException w:name="Medium Shading 2 Accent 4" w:uiPriority="64"/>
-    <w:lsdException w:name="Medium List 1 Accent 4" w:uiPriority="65"/>
-    <w:lsdException w:name="Medium List 2 Accent 4" w:uiPriority="66"/>
-    <w:lsdException w:name="Medium Grid 1 Accent 4" w:uiPriority="67"/>
-    <w:lsdException w:name="Medium Grid 2 Accent 4" w:uiPriority="68"/>
-    <w:lsdException w:name="Medium Grid 3 Accent 4" w:uiPriority="69"/>
-    <w:lsdException w:name="Dark List Accent 4" w:uiPriority="70"/>
-    <w:lsdException w:name="Colorful Shading Accent 4" w:uiPriority="71"/>
-    <w:lsdException w:name="Colorful List Accent 4" w:uiPriority="72"/>
-    <w:lsdException w:name="Colorful Grid Accent 4" w:uiPriority="73"/>
-    <w:lsdException w:name="Light Shading Accent 5" w:uiPriority="60"/>
-    <w:lsdException w:name="Light List Accent 5" w:uiPriority="61"/>
-    <w:lsdException w:name="Light Grid Accent 5" w:uiPriority="62"/>
-    <w:lsdException w:name="Medium Shading 1 Accent 5" w:uiPriority="63"/>
-    <w:lsdException w:name="Medium Shading 2 Accent 5" w:uiPriority="64"/>
-    <w:lsdException w:name="Medium List 1 Accent 5" w:uiPriority="65"/>
-    <w:lsdException w:name="Medium List 2 Accent 5" w:uiPriority="66"/>
-    <w:lsdException w:name="Medium Grid 1 Accent 5" w:uiPriority="67"/>
-    <w:lsdException w:name="Medium Grid 2 Accent 5" w:uiPriority="68"/>
-    <w:lsdException w:name="Medium Grid 3 Accent 5" w:uiPriority="69"/>
-    <w:lsdException w:name="Dark List Accent 5" w:uiPriority="70"/>
-    <w:lsdException w:name="Colorful Shading Accent 5" w:uiPriority="71"/>
-    <w:lsdException w:name="Colorful List Accent 5" w:uiPriority="72"/>
-    <w:lsdException w:name="Colorful Grid Accent 5" w:uiPriority="73"/>
-    <w:lsdException w:name="Light Shading Accent 6" w:uiPriority="60"/>
-    <w:lsdException w:name="Light List Accent 6" w:uiPriority="61"/>
-    <w:lsdException w:name="Light Grid Accent 6" w:uiPriority="62"/>
-    <w:lsdException w:name="Medium Shading 1 Accent 6" w:uiPriority="63"/>
-    <w:lsdException w:name="Medium Shading 2 Accent 6" w:uiPriority="64"/>
-    <w:lsdException w:name="Medium List 1 Accent 6" w:uiPriority="65"/>
-    <w:lsdException w:name="Medium List 2 Accent 6" w:uiPriority="66"/>
-    <w:lsdException w:name="Medium Grid 1 Accent 6" w:uiPriority="67"/>
-    <w:lsdException w:name="Medium Grid 2 Accent 6" w:uiPriority="68"/>
-    <w:lsdException w:name="Medium Grid 3 Accent 6" w:uiPriority="69"/>
-    <w:lsdException w:name="Dark List Accent 6" w:uiPriority="70"/>
-    <w:lsdException w:name="Colorful Shading Accent 6" w:uiPriority="71"/>
-    <w:lsdException w:name="Colorful List Accent 6" w:uiPriority="72"/>
-    <w:lsdException w:name="Colorful Grid Accent 6" w:uiPriority="73"/>
-    <w:lsdException w:name="Subtle Emphasis" w:uiPriority="19" w:qFormat="1"/>
-    <w:lsdException w:name="Intense Emphasis" w:uiPriority="21" w:qFormat="1"/>
-    <w:lsdException w:name="Subtle Reference" w:uiPriority="31" w:qFormat="1"/>
-    <w:lsdException w:name="Intense Reference" w:uiPriority="32" w:qFormat="1"/>
-    <w:lsdException w:name="Book Title" w:uiPriority="33" w:qFormat="1"/>
-    <w:lsdException w:name="Bibliography" w:semiHidden="1" w:uiPriority="37" w:unhideWhenUsed="1"/>
-    <w:lsdException w:name="TOC Heading" w:semiHidden="1" w:uiPriority="39" w:unhideWhenUsed="1" w:qFormat="1"/>
-    <w:lsdException w:name="Plain Table 1" w:uiPriority="41"/>
-    <w:lsdException w:name="Plain Table 2" w:uiPriority="42"/>
-    <w:lsdException w:name="Plain Table 3" w:uiPriority="43"/>
-    <w:lsdException w:name="Plain Table 4" w:uiPriority="44"/>
-    <w:lsdException w:name="Plain Table 5" w:uiPriority="45"/>
-    <w:lsdException w:name="Grid Table Light" w:uiPriority="40"/>
-    <w:lsdException w:name="Grid Table 1 Light" w:uiPriority="46"/>
-    <w:lsdException w:name="Grid Table 2" w:uiPriority="47"/>
-    <w:lsdException w:name="Grid Table 3" w:uiPriority="48"/>
-    <w:lsdException w:name="Grid Table 4" w:uiPriority="49"/>
-    <w:lsdException w:name="Grid Table 5 Dark" w:uiPriority="50"/>
-    <w:lsdException w:name="Grid Table 6 Colorful" w:uiPriority="51"/>
-    <w:lsdException w:name="Grid Table 7 Colorful" w:uiPriority="52"/>
-    <w:lsdException w:name="Grid Table 1 Light Accent 1" w:uiPriority="46"/>
-    <w:lsdException w:name="Grid Table 2 Accent 1" w:uiPriority="47"/>
-    <w:lsdException w:name="Grid Table 3 Accent 1" w:uiPriority="48"/>
-    <w:lsdException w:name="Grid Table 4 Accent 1" w:uiPriority="49"/>
-    <w:lsdException w:name="Grid Table 5 Dark Accent 1" w:uiPriority="50"/>
-    <w:lsdException w:name="Grid Table 6 Colorful Accent 1" w:uiPriority="51"/>
-    <w:lsdException w:name="Grid Table 7 Colorful Accent 1" w:uiPriority="52"/>
-    <w:lsdException w:name="Grid Table 1 Light Accent 2" w:uiPriority="46"/>
-    <w:lsdException w:name="Grid Table 2 Accent 2" w:uiPriority="47"/>
-    <w:lsdException w:name="Grid Table 3 Accent 2" w:uiPriority="48"/>
-    <w:lsdException w:name="Grid Table 4 Accent 2" w:uiPriority="49"/>
-    <w:lsdException w:name="Grid Table 5 Dark Accent 2" w:uiPriority="50"/>
-    <w:lsdException w:name="Grid Table 6 Colorful Accent 2" w:uiPriority="51"/>
-    <w:lsdException w:name="Grid Table 7 Colorful Accent 2" w:uiPriority="52"/>
-    <w:lsdException w:name="Grid Table 1 Light Accent 3" w:uiPriority="46"/>
-    <w:lsdException w:name="Grid Table 2 Accent 3" w:uiPriority="47"/>
-    <w:lsdException w:name="Grid Table 3 Accent 3" w:uiPriority="48"/>
-    <w:lsdException w:name="Grid Table 4 Accent 3" w:uiPriority="49"/>
-    <w:lsdException w:name="Grid Table 5 Dark Accent 3" w:uiPriority="50"/>
-    <w:lsdException w:name="Grid Table 6 Colorful Accent 3" w:uiPriority="51"/>
-    <w:lsdException w:name="Grid Table 7 Colorful Accent 3" w:uiPriority="52"/>
-    <w:lsdException w:name="Grid Table 1 Light Accent 4" w:uiPriority="46"/>
-    <w:lsdException w:name="Grid Table 2 Accent 4" w:uiPriority="47"/>
-    <w:lsdException w:name="Grid Table 3 Accent 4" w:uiPriority="48"/>
-    <w:lsdException w:name="Grid Table 4 Accent 4" w:uiPriority="49"/>
-    <w:lsdException w:name="Grid Table 5 Dark Accent 4" w:uiPriority="50"/>
-    <w:lsdException w:name="Grid Table 6 Colorful Accent 4" w:uiPriority="51"/>
-    <w:lsdException w:name="Grid Table 7 Colorful Accent 4" w:uiPriority="52"/>
-    <w:lsdException w:name="Grid Table 1 Light Accent 5" w:uiPriority="46"/>
-    <w:lsdException w:name="Grid Table 2 Accent 5" w:uiPriority="47"/>
-    <w:lsdException w:name="Grid Table 3 Accent 5" w:uiPriority="48"/>
-    <w:lsdException w:name="Grid Table 4 Accent 5" w:uiPriority="49"/>
-    <w:lsdException w:name="Grid Table 5 Dark Accent 5" w:uiPriority="50"/>
-    <w:lsdException w:name="Grid Table 6 Colorful Accent 5" w:uiPriority="51"/>
-    <w:lsdException w:name="Grid Table 7 Colorful Accent 5" w:uiPriority="52"/>
-    <w:lsdException w:name="Grid Table 1 Light Accent 6" w:uiPriority="46"/>
-    <w:lsdException w:name="Grid Table 2 Accent 6" w:uiPriority="47"/>
-    <w:lsdException w:name="Grid Table 3 Accent 6" w:uiPriority="48"/>
-    <w:lsdException w:name="Grid Table 4 Accent 6" w:uiPriority="49"/>
-    <w:lsdException w:name="Grid Table 5 Dark Accent 6" w:uiPriority="50"/>
-    <w:lsdException w:name="Grid Table 6 Colorful Accent 6" w:uiPriority="51"/>
-    <w:lsdException w:name="Grid Table 7 Colorful Accent 6" w:uiPriority="52"/>
-    <w:lsdException w:name="List Table 1 Light" w:uiPriority="46"/>
-    <w:lsdException w:name="List Table 2" w:uiPriority="47"/>
-    <w:lsdException w:name="List Table 3" w:uiPriority="48"/>
-    <w:lsdException w:name="List Table 4" w:uiPriority="49"/>
-    <w:lsdException w:name="List Table 5 Dark" w:uiPriority="50"/>
-    <w:lsdException w:name="List Table 6 Colorful" w:uiPriority="51"/>
-    <w:lsdException w:name="List Table 7 Colorful" w:uiPriority="52"/>
-    <w:lsdException w:name="List Table 1 Light Accent 1" w:uiPriority="46"/>
-    <w:lsdException w:name="List Table 2 Accent 1" w:uiPriority="47"/>
-    <w:lsdException w:name="List Table 3 Accent 1" w:uiPriority="48"/>
-    <w:lsdException w:name="List Table 4 Accent 1" w:uiPriority="49"/>
-    <w:lsdException w:name="List Table 5 Dark Accent 1" w:uiPriority="50"/>
-    <w:lsdException w:name="List Table 6 Colorful Accent 1" w:uiPriority="51"/>
-    <w:lsdException w:name="List Table 7 Colorful Accent 1" w:uiPriority="52"/>
-    <w:lsdException w:name="List Table 1 Light Accent 2" w:uiPriority="46"/>
-    <w:lsdException w:name="List Table 2 Accent 2" w:uiPriority="47"/>
-    <w:lsdException w:name="List Table 3 Accent 2" w:uiPriority="48"/>
-    <w:lsdException w:name="List Table 4 Accent 2" w:uiPriority="49"/>
-    <w:lsdException w:name="List Table 5 Dark Accent 2" w:uiPriority="50"/>
-    <w:lsdException w:name="List Table 6 Colorful Accent 2" w:uiPriority="51"/>
-    <w:lsdException w:name="List Table 7 Colorful Accent 2" w:uiPriority="52"/>
-    <w:lsdException w:name="List Table 1 Light Accent 3" w:uiPriority="46"/>
-    <w:lsdException w:name="List Table 2 Accent 3" w:uiPriority="47"/>
-    <w:lsdException w:name="List Table 3 Accent 3" w:uiPriority="48"/>
-    <w:lsdException w:name="List Table 4 Accent 3" w:uiPriority="49"/>
-    <w:lsdException w:name="List Table 5 Dark Accent 3" w:uiPriority="50"/>
-    <w:lsdException w:name="List Table 6 Colorful Accent 3" w:uiPriority="51"/>
-    <w:lsdException w:name="List Table 7 Colorful Accent 3" w:uiPriority="52"/>
-    <w:lsdException w:name="List Table 1 Light Accent 4" w:uiPriority="46"/>
-    <w:lsdException w:name="List Table 2 Accent 4" w:uiPriority="47"/>
-    <w:lsdException w:name="List Table 3 Accent 4" w:uiPriority="48"/>
-    <w:lsdException w:name="List Table 4 Accent 4" w:uiPriority="49"/>
-    <w:lsdException w:name="List Table 5 Dark Accent 4" w:uiPriority="50"/>
-    <w:lsdException w:name="List Table 6 Colorful Accent 4" w:uiPriority="51"/>
-    <w:lsdException w:name="List Table 7 Colorful Accent 4" w:uiPriority="52"/>
-    <w:lsdException w:name="List Table 1 Light Accent 5" w:uiPriority="46"/>
-    <w:lsdException w:name="List Table 2 Accent 5" w:uiPriority="47"/>
-    <w:lsdException w:name="List Table 3 Accent 5" w:uiPriority="48"/>
-    <w:lsdException w:name="List Table 4 Accent 5" w:uiPriority="49"/>
-    <w:lsdException w:name="List Table 5 Dark Accent 5" w:uiPriority="50"/>
-    <w:lsdException w:name="List Table 6 Colorful Accent 5" w:uiPriority="51"/>
-    <w:lsdException w:name="List Table 7 Colorful Accent 5" w:uiPriority="52"/>
-    <w:lsdException w:name="List Table 1 Light Accent 6" w:uiPriority="46"/>
-    <w:lsdException w:name="List Table 2 Accent 6" w:uiPriority="47"/>
-    <w:lsdException w:name="List Table 3 Accent 6" w:uiPriority="48"/>
-    <w:lsdException w:name="List Table 4 Accent 6" w:uiPriority="49"/>
-    <w:lsdException w:name="List Table 5 Dark Accent 6" w:uiPriority="50"/>
-    <w:lsdException w:name="List Table 6 Colorful Accent 6" w:uiPriority="51"/>
-    <w:lsdException w:name="List Table 7 Colorful Accent 6" w:uiPriority="52"/>
+  <w:latentStyles w:defLockedState="0" w:defUIPriority="99" w:defSemiHidden="1" w:defUnhideWhenUsed="1" w:defQFormat="0" w:count="267">
+    <w:lsdException w:name="Normal" w:semiHidden="0" w:uiPriority="0" w:unhideWhenUsed="0" w:qFormat="1"/>
+    <w:lsdException w:name="heading 1" w:semiHidden="0" w:uiPriority="9" w:unhideWhenUsed="0" w:qFormat="1"/>
+    <w:lsdException w:name="heading 2" w:uiPriority="9" w:qFormat="1"/>
+    <w:lsdException w:name="heading 3" w:uiPriority="9" w:qFormat="1"/>
+    <w:lsdException w:name="heading 4" w:uiPriority="9" w:qFormat="1"/>
+    <w:lsdException w:name="heading 5" w:uiPriority="9" w:qFormat="1"/>
+    <w:lsdException w:name="heading 6" w:uiPriority="9" w:qFormat="1"/>
+    <w:lsdException w:name="heading 7" w:uiPriority="9" w:qFormat="1"/>
+    <w:lsdException w:name="heading 8" w:uiPriority="9" w:qFormat="1"/>
+    <w:lsdException w:name="heading 9" w:uiPriority="9" w:qFormat="1"/>
+    <w:lsdException w:name="toc 1" w:uiPriority="39"/>
+    <w:lsdException w:name="toc 2" w:uiPriority="39"/>
+    <w:lsdException w:name="toc 3" w:uiPriority="39"/>
+    <w:lsdException w:name="toc 4" w:uiPriority="39"/>
+    <w:lsdException w:name="toc 5" w:uiPriority="39"/>
+    <w:lsdException w:name="toc 6" w:uiPriority="39"/>
+    <w:lsdException w:name="toc 7" w:uiPriority="39"/>
+    <w:lsdException w:name="toc 8" w:uiPriority="39"/>
+    <w:lsdException w:name="toc 9" w:uiPriority="39"/>
+    <w:lsdException w:name="Normal Indent" w:uiPriority="0"/>
+    <w:lsdException w:name="caption" w:uiPriority="35" w:qFormat="1"/>
+    <w:lsdException w:name="Title" w:semiHidden="0" w:uiPriority="10" w:unhideWhenUsed="0" w:qFormat="1"/>
+    <w:lsdException w:name="Default Paragraph Font" w:uiPriority="1"/>
+    <w:lsdException w:name="Subtitle" w:semiHidden="0" w:uiPriority="11" w:unhideWhenUsed="0" w:qFormat="1"/>
+    <w:lsdException w:name="Strong" w:semiHidden="0" w:uiPriority="22" w:unhideWhenUsed="0" w:qFormat="1"/>
+    <w:lsdException w:name="Emphasis" w:semiHidden="0" w:uiPriority="20" w:unhideWhenUsed="0" w:qFormat="1"/>
+    <w:lsdException w:name="Table Grid" w:semiHidden="0" w:uiPriority="0" w:unhideWhenUsed="0"/>
+    <w:lsdException w:name="Placeholder Text" w:unhideWhenUsed="0"/>
+    <w:lsdException w:name="No Spacing" w:semiHidden="0" w:uiPriority="1" w:unhideWhenUsed="0" w:qFormat="1"/>
+    <w:lsdException w:name="Light Shading" w:semiHidden="0" w:uiPriority="60" w:unhideWhenUsed="0"/>
+    <w:lsdException w:name="Light List" w:semiHidden="0" w:uiPriority="61" w:unhideWhenUsed="0"/>
+    <w:lsdException w:name="Light Grid" w:semiHidden="0" w:uiPriority="62" w:unhideWhenUsed="0"/>
+    <w:lsdException w:name="Medium Shading 1" w:semiHidden="0" w:uiPriority="63" w:unhideWhenUsed="0"/>
+    <w:lsdException w:name="Medium Shading 2" w:semiHidden="0" w:uiPriority="64" w:unhideWhenUsed="0"/>
+    <w:lsdException w:name="Medium List 1" w:semiHidden="0" w:uiPriority="65" w:unhideWhenUsed="0"/>
+    <w:lsdException w:name="Medium List 2" w:semiHidden="0" w:uiPriority="66" w:unhideWhenUsed="0"/>
+    <w:lsdException w:name="Medium Grid 1" w:semiHidden="0" w:uiPriority="67" w:unhideWhenUsed="0"/>
+    <w:lsdException w:name="Medium Grid 2" w:semiHidden="0" w:uiPriority="68" w:unhideWhenUsed="0"/>
+    <w:lsdException w:name="Medium Grid 3" w:semiHidden="0" w:uiPriority="69" w:unhideWhenUsed="0"/>
+    <w:lsdException w:name="Dark List" w:semiHidden="0" w:uiPriority="70" w:unhideWhenUsed="0"/>
+    <w:lsdException w:name="Colorful Shading" w:semiHidden="0" w:uiPriority="71" w:unhideWhenUsed="0"/>
+    <w:lsdException w:name="Colorful List" w:semiHidden="0" w:uiPriority="72" w:unhideWhenUsed="0"/>
+    <w:lsdException w:name="Colorful Grid" w:semiHidden="0" w:uiPriority="73" w:unhideWhenUsed="0"/>
+    <w:lsdException w:name="Light Shading Accent 1" w:semiHidden="0" w:uiPriority="60" w:unhideWhenUsed="0"/>
+    <w:lsdException w:name="Light List Accent 1" w:semiHidden="0" w:uiPriority="61" w:unhideWhenUsed="0"/>
+    <w:lsdException w:name="Light Grid Accent 1" w:semiHidden="0" w:uiPriority="62" w:unhideWhenUsed="0"/>
+    <w:lsdException w:name="Medium Shading 1 Accent 1" w:semiHidden="0" w:uiPriority="63" w:unhideWhenUsed="0"/>
+    <w:lsdException w:name="Medium Shading 2 Accent 1" w:semiHidden="0" w:uiPriority="64" w:unhideWhenUsed="0"/>
+    <w:lsdException w:name="Medium List 1 Accent 1" w:semiHidden="0" w:uiPriority="65" w:unhideWhenUsed="0"/>
+    <w:lsdException w:name="Revision" w:unhideWhenUsed="0"/>
+    <w:lsdException w:name="List Paragraph" w:semiHidden="0" w:uiPriority="34" w:unhideWhenUsed="0" w:qFormat="1"/>
+    <w:lsdException w:name="Quote" w:semiHidden="0" w:uiPriority="29" w:unhideWhenUsed="0" w:qFormat="1"/>
+    <w:lsdException w:name="Intense Quote" w:semiHidden="0" w:uiPriority="30" w:unhideWhenUsed="0" w:qFormat="1"/>
+    <w:lsdException w:name="Medium List 2 Accent 1" w:semiHidden="0" w:uiPriority="66" w:unhideWhenUsed="0"/>
+    <w:lsdException w:name="Medium Grid 1 Accent 1" w:semiHidden="0" w:uiPriority="67" w:unhideWhenUsed="0"/>
+    <w:lsdException w:name="Medium Grid 2 Accent 1" w:semiHidden="0" w:uiPriority="68" w:unhideWhenUsed="0"/>
+    <w:lsdException w:name="Medium Grid 3 Accent 1" w:semiHidden="0" w:uiPriority="69" w:unhideWhenUsed="0"/>
+    <w:lsdException w:name="Dark List Accent 1" w:semiHidden="0" w:uiPriority="70" w:unhideWhenUsed="0"/>
+    <w:lsdException w:name="Colorful Shading Accent 1" w:semiHidden="0" w:uiPriority="71" w:unhideWhenUsed="0"/>
+    <w:lsdException w:name="Colorful List Accent 1" w:semiHidden="0" w:uiPriority="72" w:unhideWhenUsed="0"/>
+    <w:lsdException w:name="Colorful Grid Accent 1" w:semiHidden="0" w:uiPriority="73" w:unhideWhenUsed="0"/>
+    <w:lsdException w:name="Light Shading Accent 2" w:semiHidden="0" w:uiPriority="60" w:unhideWhenUsed="0"/>
+    <w:lsdException w:name="Light List Accent 2" w:semiHidden="0" w:uiPriority="61" w:unhideWhenUsed="0"/>
+    <w:lsdException w:name="Light Grid Accent 2" w:semiHidden="0" w:uiPriority="62" w:unhideWhenUsed="0"/>
+    <w:lsdException w:name="Medium Shading 1 Accent 2" w:semiHidden="0" w:uiPriority="63" w:unhideWhenUsed="0"/>
+    <w:lsdException w:name="Medium Shading 2 Accent 2" w:semiHidden="0" w:uiPriority="64" w:unhideWhenUsed="0"/>
+    <w:lsdException w:name="Medium List 1 Accent 2" w:semiHidden="0" w:uiPriority="65" w:unhideWhenUsed="0"/>
+    <w:lsdException w:name="Medium List 2 Accent 2" w:semiHidden="0" w:uiPriority="66" w:unhideWhenUsed="0"/>
+    <w:lsdException w:name="Medium Grid 1 Accent 2" w:semiHidden="0" w:uiPriority="67" w:unhideWhenUsed="0"/>
+    <w:lsdException w:name="Medium Grid 2 Accent 2" w:semiHidden="0" w:uiPriority="68" w:unhideWhenUsed="0"/>
+    <w:lsdException w:name="Medium Grid 3 Accent 2" w:semiHidden="0" w:uiPriority="69" w:unhideWhenUsed="0"/>
+    <w:lsdException w:name="Dark List Accent 2" w:semiHidden="0" w:uiPriority="70" w:unhideWhenUsed="0"/>
+    <w:lsdException w:name="Colorful Shading Accent 2" w:semiHidden="0" w:uiPriority="71" w:unhideWhenUsed="0"/>
+    <w:lsdException w:name="Colorful List Accent 2" w:semiHidden="0" w:uiPriority="72" w:unhideWhenUsed="0"/>
+    <w:lsdException w:name="Colorful Grid Accent 2" w:semiHidden="0" w:uiPriority="73" w:unhideWhenUsed="0"/>
+    <w:lsdException w:name="Light Shading Accent 3" w:semiHidden="0" w:uiPriority="60" w:unhideWhenUsed="0"/>
+    <w:lsdException w:name="Light List Accent 3" w:semiHidden="0" w:uiPriority="61" w:unhideWhenUsed="0"/>
+    <w:lsdException w:name="Light Grid Accent 3" w:semiHidden="0" w:uiPriority="62" w:unhideWhenUsed="0"/>
+    <w:lsdException w:name="Medium Shading 1 Accent 3" w:semiHidden="0" w:uiPriority="63" w:unhideWhenUsed="0"/>
+    <w:lsdException w:name="Medium Shading 2 Accent 3" w:semiHidden="0" w:uiPriority="64" w:unhideWhenUsed="0"/>
+    <w:lsdException w:name="Medium List 1 Accent 3" w:semiHidden="0" w:uiPriority="65" w:unhideWhenUsed="0"/>
+    <w:lsdException w:name="Medium List 2 Accent 3" w:semiHidden="0" w:uiPriority="66" w:unhideWhenUsed="0"/>
+    <w:lsdException w:name="Medium Grid 1 Accent 3" w:semiHidden="0" w:uiPriority="67" w:unhideWhenUsed="0"/>
+    <w:lsdException w:name="Medium Grid 2 Accent 3" w:semiHidden="0" w:uiPriority="68" w:unhideWhenUsed="0"/>
+    <w:lsdException w:name="Medium Grid 3 Accent 3" w:semiHidden="0" w:uiPriority="69" w:unhideWhenUsed="0"/>
+    <w:lsdException w:name="Dark List Accent 3" w:semiHidden="0" w:uiPriority="70" w:unhideWhenUsed="0"/>
+    <w:lsdException w:name="Colorful Shading Accent 3" w:semiHidden="0" w:uiPriority="71" w:unhideWhenUsed="0"/>
+    <w:lsdException w:name="Colorful List Accent 3" w:semiHidden="0" w:uiPriority="72" w:unhideWhenUsed="0"/>
+    <w:lsdException w:name="Colorful Grid Accent 3" w:semiHidden="0" w:uiPriority="73" w:unhideWhenUsed="0"/>
+    <w:lsdException w:name="Light Shading Accent 4" w:semiHidden="0" w:uiPriority="60" w:unhideWhenUsed="0"/>
+    <w:lsdException w:name="Light List Accent 4" w:semiHidden="0" w:uiPriority="61" w:unhideWhenUsed="0"/>
+    <w:lsdException w:name="Light Grid Accent 4" w:semiHidden="0" w:uiPriority="62" w:unhideWhenUsed="0"/>
+    <w:lsdException w:name="Medium Shading 1 Accent 4" w:semiHidden="0" w:uiPriority="63" w:unhideWhenUsed="0"/>
+    <w:lsdException w:name="Medium Shading 2 Accent 4" w:semiHidden="0" w:uiPriority="64" w:unhideWhenUsed="0"/>
+    <w:lsdException w:name="Medium List 1 Accent 4" w:semiHidden="0" w:uiPriority="65" w:unhideWhenUsed="0"/>
+    <w:lsdException w:name="Medium List 2 Accent 4" w:semiHidden="0" w:uiPriority="66" w:unhideWhenUsed="0"/>
+    <w:lsdException w:name="Medium Grid 1 Accent 4" w:semiHidden="0" w:uiPriority="67" w:unhideWhenUsed="0"/>
+    <w:lsdException w:name="Medium Grid 2 Accent 4" w:semiHidden="0" w:uiPriority="68" w:unhideWhenUsed="0"/>
+    <w:lsdException w:name="Medium Grid 3 Accent 4" w:semiHidden="0" w:uiPriority="69" w:unhideWhenUsed="0"/>
+    <w:lsdException w:name="Dark List Accent 4" w:semiHidden="0" w:uiPriority="70" w:unhideWhenUsed="0"/>
+    <w:lsdException w:name="Colorful Shading Accent 4" w:semiHidden="0" w:uiPriority="71" w:unhideWhenUsed="0"/>
+    <w:lsdException w:name="Colorful List Accent 4" w:semiHidden="0" w:uiPriority="72" w:unhideWhenUsed="0"/>
+    <w:lsdException w:name="Colorful Grid Accent 4" w:semiHidden="0" w:uiPriority="73" w:unhideWhenUsed="0"/>
+    <w:lsdException w:name="Light Shading Accent 5" w:semiHidden="0" w:uiPriority="60" w:unhideWhenUsed="0"/>
+    <w:lsdException w:name="Light List Accent 5" w:semiHidden="0" w:uiPriority="61" w:unhideWhenUsed="0"/>
+    <w:lsdException w:name="Light Grid Accent 5" w:semiHidden="0" w:uiPriority="62" w:unhideWhenUsed="0"/>
+    <w:lsdException w:name="Medium Shading 1 Accent 5" w:semiHidden="0" w:uiPriority="63" w:unhideWhenUsed="0"/>
+    <w:lsdException w:name="Medium Shading 2 Accent 5" w:semiHidden="0" w:uiPriority="64" w:unhideWhenUsed="0"/>
+    <w:lsdException w:name="Medium List 1 Accent 5" w:semiHidden="0" w:uiPriority="65" w:unhideWhenUsed="0"/>
+    <w:lsdException w:name="Medium List 2 Accent 5" w:semiHidden="0" w:uiPriority="66" w:unhideWhenUsed="0"/>
+    <w:lsdException w:name="Medium Grid 1 Accent 5" w:semiHidden="0" w:uiPriority="67" w:unhideWhenUsed="0"/>
+    <w:lsdException w:name="Medium Grid 2 Accent 5" w:semiHidden="0" w:uiPriority="68" w:unhideWhenUsed="0"/>
+    <w:lsdException w:name="Medium Grid 3 Accent 5" w:semiHidden="0" w:uiPriority="69" w:unhideWhenUsed="0"/>
+    <w:lsdException w:name="Dark List Accent 5" w:semiHidden="0" w:uiPriority="70" w:unhideWhenUsed="0"/>
+    <w:lsdException w:name="Colorful Shading Accent 5" w:semiHidden="0" w:uiPriority="71" w:unhideWhenUsed="0"/>
+    <w:lsdException w:name="Colorful List Accent 5" w:semiHidden="0" w:uiPriority="72" w:unhideWhenUsed="0"/>
+    <w:lsdException w:name="Colorful Grid Accent 5" w:semiHidden="0" w:uiPriority="73" w:unhideWhenUsed="0"/>
+    <w:lsdException w:name="Light Shading Accent 6" w:semiHidden="0" w:uiPriority="60" w:unhideWhenUsed="0"/>
+    <w:lsdException w:name="Light List Accent 6" w:semiHidden="0" w:uiPriority="61" w:unhideWhenUsed="0"/>
+    <w:lsdException w:name="Light Grid Accent 6" w:semiHidden="0" w:uiPriority="62" w:unhideWhenUsed="0"/>
+    <w:lsdException w:name="Medium Shading 1 Accent 6" w:semiHidden="0" w:uiPriority="63" w:unhideWhenUsed="0"/>
+    <w:lsdException w:name="Medium Shading 2 Accent 6" w:semiHidden="0" w:uiPriority="64" w:unhideWhenUsed="0"/>
+    <w:lsdException w:name="Medium List 1 Accent 6" w:semiHidden="0" w:uiPriority="65" w:unhideWhenUsed="0"/>
+    <w:lsdException w:name="Medium List 2 Accent 6" w:semiHidden="0" w:uiPriority="66" w:unhideWhenUsed="0"/>
+    <w:lsdException w:name="Medium Grid 1 Accent 6" w:semiHidden="0" w:uiPriority="67" w:unhideWhenUsed="0"/>
+    <w:lsdException w:name="Medium Grid 2 Accent 6" w:semiHidden="0" w:uiPriority="68" w:unhideWhenUsed="0"/>
+    <w:lsdException w:name="Medium Grid 3 Accent 6" w:semiHidden="0" w:uiPriority="69" w:unhideWhenUsed="0"/>
+    <w:lsdException w:name="Dark List Accent 6" w:semiHidden="0" w:uiPriority="70" w:unhideWhenUsed="0"/>
+    <w:lsdException w:name="Colorful Shading Accent 6" w:semiHidden="0" w:uiPriority="71" w:unhideWhenUsed="0"/>
+    <w:lsdException w:name="Colorful List Accent 6" w:semiHidden="0" w:uiPriority="72" w:unhideWhenUsed="0"/>
+    <w:lsdException w:name="Colorful Grid Accent 6" w:semiHidden="0" w:uiPriority="73" w:unhideWhenUsed="0"/>
+    <w:lsdException w:name="Subtle Emphasis" w:semiHidden="0" w:uiPriority="19" w:unhideWhenUsed="0" w:qFormat="1"/>
+    <w:lsdException w:name="Intense Emphasis" w:semiHidden="0" w:uiPriority="21" w:unhideWhenUsed="0" w:qFormat="1"/>
+    <w:lsdException w:name="Subtle Reference" w:semiHidden="0" w:uiPriority="31" w:unhideWhenUsed="0" w:qFormat="1"/>
+    <w:lsdException w:name="Intense Reference" w:semiHidden="0" w:uiPriority="32" w:unhideWhenUsed="0" w:qFormat="1"/>
+    <w:lsdException w:name="Book Title" w:semiHidden="0" w:uiPriority="33" w:unhideWhenUsed="0" w:qFormat="1"/>
+    <w:lsdException w:name="Bibliography" w:uiPriority="37"/>
+    <w:lsdException w:name="TOC Heading" w:uiPriority="39" w:qFormat="1"/>
   </w:latentStyles>
   <w:style w:type="paragraph" w:default="1" w:styleId="a">
     <w:name w:val="Normal"/>
@@ -21483,7 +21321,7 @@
     <w:name w:val="heading 1"/>
     <w:basedOn w:val="a"/>
     <w:next w:val="a"/>
-    <w:link w:val="10"/>
+    <w:link w:val="1Char"/>
     <w:uiPriority w:val="9"/>
     <w:qFormat/>
     <w:rsid w:val="00442AA9"/>
@@ -21505,7 +21343,7 @@
     <w:name w:val="heading 2"/>
     <w:basedOn w:val="1"/>
     <w:next w:val="a"/>
-    <w:link w:val="20"/>
+    <w:link w:val="2Char"/>
     <w:uiPriority w:val="9"/>
     <w:unhideWhenUsed/>
     <w:qFormat/>
@@ -21526,7 +21364,7 @@
     <w:name w:val="heading 3"/>
     <w:basedOn w:val="a"/>
     <w:next w:val="a"/>
-    <w:link w:val="30"/>
+    <w:link w:val="3Char"/>
     <w:uiPriority w:val="9"/>
     <w:unhideWhenUsed/>
     <w:qFormat/>
@@ -21574,7 +21412,7 @@
   <w:style w:type="paragraph" w:styleId="a3">
     <w:name w:val="header"/>
     <w:basedOn w:val="a"/>
-    <w:link w:val="a4"/>
+    <w:link w:val="Char"/>
     <w:uiPriority w:val="99"/>
     <w:unhideWhenUsed/>
     <w:rsid w:val="000415E3"/>
@@ -21594,8 +21432,8 @@
       <w:szCs w:val="18"/>
     </w:rPr>
   </w:style>
-  <w:style w:type="character" w:customStyle="1" w:styleId="a4">
-    <w:name w:val="页眉 字符"/>
+  <w:style w:type="character" w:customStyle="1" w:styleId="Char">
+    <w:name w:val="页眉 Char"/>
     <w:basedOn w:val="a0"/>
     <w:link w:val="a3"/>
     <w:uiPriority w:val="99"/>
@@ -21605,10 +21443,10 @@
       <w:szCs w:val="18"/>
     </w:rPr>
   </w:style>
-  <w:style w:type="paragraph" w:styleId="a5">
+  <w:style w:type="paragraph" w:styleId="a4">
     <w:name w:val="footer"/>
     <w:basedOn w:val="a"/>
-    <w:link w:val="a6"/>
+    <w:link w:val="Char0"/>
     <w:uiPriority w:val="99"/>
     <w:unhideWhenUsed/>
     <w:rsid w:val="000415E3"/>
@@ -21625,10 +21463,10 @@
       <w:szCs w:val="18"/>
     </w:rPr>
   </w:style>
-  <w:style w:type="character" w:customStyle="1" w:styleId="a6">
-    <w:name w:val="页脚 字符"/>
+  <w:style w:type="character" w:customStyle="1" w:styleId="Char0">
+    <w:name w:val="页脚 Char"/>
     <w:basedOn w:val="a0"/>
-    <w:link w:val="a5"/>
+    <w:link w:val="a4"/>
     <w:uiPriority w:val="99"/>
     <w:rsid w:val="000415E3"/>
     <w:rPr>
@@ -21636,7 +21474,7 @@
       <w:szCs w:val="18"/>
     </w:rPr>
   </w:style>
-  <w:style w:type="paragraph" w:styleId="a7">
+  <w:style w:type="paragraph" w:styleId="a5">
     <w:name w:val="List Paragraph"/>
     <w:basedOn w:val="a"/>
     <w:uiPriority w:val="34"/>
@@ -21646,7 +21484,7 @@
       <w:ind w:firstLineChars="200" w:firstLine="420"/>
     </w:pPr>
   </w:style>
-  <w:style w:type="paragraph" w:styleId="a8">
+  <w:style w:type="paragraph" w:styleId="a6">
     <w:name w:val="Normal Indent"/>
     <w:basedOn w:val="a"/>
     <w:rsid w:val="00916558"/>
@@ -21662,8 +21500,8 @@
       <w:szCs w:val="20"/>
     </w:rPr>
   </w:style>
-  <w:style w:type="character" w:customStyle="1" w:styleId="20">
-    <w:name w:val="标题 2 字符"/>
+  <w:style w:type="character" w:customStyle="1" w:styleId="2Char">
+    <w:name w:val="标题 2 Char"/>
     <w:basedOn w:val="a0"/>
     <w:link w:val="2"/>
     <w:uiPriority w:val="9"/>
@@ -21675,8 +21513,8 @@
       <w:szCs w:val="32"/>
     </w:rPr>
   </w:style>
-  <w:style w:type="character" w:customStyle="1" w:styleId="10">
-    <w:name w:val="标题 1 字符"/>
+  <w:style w:type="character" w:customStyle="1" w:styleId="1Char">
+    <w:name w:val="标题 1 Char"/>
     <w:basedOn w:val="a0"/>
     <w:link w:val="1"/>
     <w:uiPriority w:val="9"/>
@@ -21689,7 +21527,7 @@
       <w:szCs w:val="44"/>
     </w:rPr>
   </w:style>
-  <w:style w:type="table" w:styleId="a9">
+  <w:style w:type="table" w:styleId="a7">
     <w:name w:val="Table Grid"/>
     <w:basedOn w:val="a1"/>
     <w:rsid w:val="00442AA9"/>
@@ -21704,12 +21542,12 @@
       </w:tblBorders>
     </w:tblPr>
   </w:style>
-  <w:style w:type="paragraph" w:styleId="aa">
+  <w:style w:type="paragraph" w:styleId="a8">
     <w:name w:val="caption"/>
     <w:aliases w:val="图题 Char Char,表题 Char"/>
     <w:basedOn w:val="a"/>
     <w:next w:val="a"/>
-    <w:link w:val="ab"/>
+    <w:link w:val="Char1"/>
     <w:uiPriority w:val="35"/>
     <w:qFormat/>
     <w:rsid w:val="008F3AB9"/>
@@ -21724,8 +21562,8 @@
       <w:szCs w:val="20"/>
     </w:rPr>
   </w:style>
-  <w:style w:type="character" w:customStyle="1" w:styleId="30">
-    <w:name w:val="标题 3 字符"/>
+  <w:style w:type="character" w:customStyle="1" w:styleId="3Char">
+    <w:name w:val="标题 3 Char"/>
     <w:basedOn w:val="a0"/>
     <w:link w:val="3"/>
     <w:uiPriority w:val="9"/>
@@ -21737,10 +21575,10 @@
       <w:szCs w:val="32"/>
     </w:rPr>
   </w:style>
-  <w:style w:type="paragraph" w:customStyle="1" w:styleId="ac">
+  <w:style w:type="paragraph" w:customStyle="1" w:styleId="a9">
     <w:name w:val="论文正文"/>
     <w:basedOn w:val="a"/>
-    <w:link w:val="Char"/>
+    <w:link w:val="Char2"/>
     <w:qFormat/>
     <w:rsid w:val="00B73AEC"/>
     <w:pPr>
@@ -21753,9 +21591,9 @@
       <w:szCs w:val="20"/>
     </w:rPr>
   </w:style>
-  <w:style w:type="character" w:customStyle="1" w:styleId="Char">
+  <w:style w:type="character" w:customStyle="1" w:styleId="Char2">
     <w:name w:val="论文正文 Char"/>
-    <w:link w:val="ac"/>
+    <w:link w:val="a9"/>
     <w:rsid w:val="00B73AEC"/>
     <w:rPr>
       <w:rFonts w:ascii="Times New Roman" w:eastAsia="宋体" w:hAnsi="Times New Roman" w:cs="宋体"/>
@@ -21763,10 +21601,10 @@
       <w:szCs w:val="20"/>
     </w:rPr>
   </w:style>
-  <w:style w:type="character" w:customStyle="1" w:styleId="ab">
-    <w:name w:val="题注 字符"/>
-    <w:aliases w:val="图题 Char Char 字符,表题 Char 字符"/>
-    <w:link w:val="aa"/>
+  <w:style w:type="character" w:customStyle="1" w:styleId="Char1">
+    <w:name w:val="题注 Char"/>
+    <w:aliases w:val="图题 Char Char Char,表题 Char Char"/>
+    <w:link w:val="a8"/>
     <w:rsid w:val="00B73AEC"/>
     <w:rPr>
       <w:rFonts w:ascii="Arial" w:eastAsia="黑体" w:hAnsi="Arial" w:cs="Times New Roman"/>
@@ -21777,7 +21615,7 @@
   <w:style w:type="table" w:customStyle="1" w:styleId="5">
     <w:name w:val="网格型5"/>
     <w:basedOn w:val="a1"/>
-    <w:next w:val="a9"/>
+    <w:next w:val="a7"/>
     <w:rsid w:val="00B73AEC"/>
     <w:pPr>
       <w:widowControl w:val="0"/>
@@ -21802,10 +21640,10 @@
       </w:tblBorders>
     </w:tblPr>
   </w:style>
-  <w:style w:type="paragraph" w:styleId="ad">
+  <w:style w:type="paragraph" w:styleId="aa">
     <w:name w:val="Balloon Text"/>
     <w:basedOn w:val="a"/>
-    <w:link w:val="ae"/>
+    <w:link w:val="Char3"/>
     <w:uiPriority w:val="99"/>
     <w:semiHidden/>
     <w:unhideWhenUsed/>
@@ -21815,10 +21653,523 @@
       <w:szCs w:val="18"/>
     </w:rPr>
   </w:style>
-  <w:style w:type="character" w:customStyle="1" w:styleId="ae">
-    <w:name w:val="批注框文本 字符"/>
+  <w:style w:type="character" w:customStyle="1" w:styleId="Char3">
+    <w:name w:val="批注框文本 Char"/>
     <w:basedOn w:val="a0"/>
-    <w:link w:val="ad"/>
+    <w:link w:val="aa"/>
+    <w:uiPriority w:val="99"/>
+    <w:semiHidden/>
+    <w:rsid w:val="00C02B02"/>
+    <w:rPr>
+      <w:sz w:val="18"/>
+      <w:szCs w:val="18"/>
+    </w:rPr>
+  </w:style>
+</w:styles>
+</file>
+
+<file path=word/stylesWithEffects.xml><?xml version="1.0" encoding="utf-8"?>
+<w:styles xmlns:wpc="http://schemas.microsoft.com/office/word/2010/wordprocessingCanvas" xmlns:mc="http://schemas.openxmlformats.org/markup-compatibility/2006" xmlns:o="urn:schemas-microsoft-com:office:office" xmlns:r="http://schemas.openxmlformats.org/officeDocument/2006/relationships" xmlns:m="http://schemas.openxmlformats.org/officeDocument/2006/math" xmlns:v="urn:schemas-microsoft-com:vml" xmlns:wp14="http://schemas.microsoft.com/office/word/2010/wordprocessingDrawing" xmlns:wp="http://schemas.openxmlformats.org/drawingml/2006/wordprocessingDrawing" xmlns:w10="urn:schemas-microsoft-com:office:word" xmlns:w="http://schemas.openxmlformats.org/wordprocessingml/2006/main" xmlns:w14="http://schemas.microsoft.com/office/word/2010/wordml" xmlns:wpg="http://schemas.microsoft.com/office/word/2010/wordprocessingGroup" xmlns:wpi="http://schemas.microsoft.com/office/word/2010/wordprocessingInk" xmlns:wne="http://schemas.microsoft.com/office/word/2006/wordml" xmlns:wps="http://schemas.microsoft.com/office/word/2010/wordprocessingShape" mc:Ignorable="w14 wp14">
+  <w:docDefaults>
+    <w:rPrDefault>
+      <w:rPr>
+        <w:rFonts w:asciiTheme="minorHAnsi" w:eastAsiaTheme="minorEastAsia" w:hAnsiTheme="minorHAnsi" w:cstheme="minorBidi"/>
+        <w:kern w:val="2"/>
+        <w:sz w:val="21"/>
+        <w:szCs w:val="22"/>
+        <w:lang w:val="en-US" w:eastAsia="zh-CN" w:bidi="ar-SA"/>
+      </w:rPr>
+    </w:rPrDefault>
+    <w:pPrDefault/>
+  </w:docDefaults>
+  <w:latentStyles w:defLockedState="0" w:defUIPriority="99" w:defSemiHidden="1" w:defUnhideWhenUsed="1" w:defQFormat="0" w:count="267">
+    <w:lsdException w:name="Normal" w:semiHidden="0" w:uiPriority="0" w:unhideWhenUsed="0" w:qFormat="1"/>
+    <w:lsdException w:name="heading 1" w:semiHidden="0" w:uiPriority="9" w:unhideWhenUsed="0" w:qFormat="1"/>
+    <w:lsdException w:name="heading 2" w:uiPriority="9" w:qFormat="1"/>
+    <w:lsdException w:name="heading 3" w:uiPriority="9" w:qFormat="1"/>
+    <w:lsdException w:name="heading 4" w:uiPriority="9" w:qFormat="1"/>
+    <w:lsdException w:name="heading 5" w:uiPriority="9" w:qFormat="1"/>
+    <w:lsdException w:name="heading 6" w:uiPriority="9" w:qFormat="1"/>
+    <w:lsdException w:name="heading 7" w:uiPriority="9" w:qFormat="1"/>
+    <w:lsdException w:name="heading 8" w:uiPriority="9" w:qFormat="1"/>
+    <w:lsdException w:name="heading 9" w:uiPriority="9" w:qFormat="1"/>
+    <w:lsdException w:name="toc 1" w:uiPriority="39"/>
+    <w:lsdException w:name="toc 2" w:uiPriority="39"/>
+    <w:lsdException w:name="toc 3" w:uiPriority="39"/>
+    <w:lsdException w:name="toc 4" w:uiPriority="39"/>
+    <w:lsdException w:name="toc 5" w:uiPriority="39"/>
+    <w:lsdException w:name="toc 6" w:uiPriority="39"/>
+    <w:lsdException w:name="toc 7" w:uiPriority="39"/>
+    <w:lsdException w:name="toc 8" w:uiPriority="39"/>
+    <w:lsdException w:name="toc 9" w:uiPriority="39"/>
+    <w:lsdException w:name="Normal Indent" w:uiPriority="0"/>
+    <w:lsdException w:name="caption" w:uiPriority="35" w:qFormat="1"/>
+    <w:lsdException w:name="Title" w:semiHidden="0" w:uiPriority="10" w:unhideWhenUsed="0" w:qFormat="1"/>
+    <w:lsdException w:name="Default Paragraph Font" w:uiPriority="1"/>
+    <w:lsdException w:name="Subtitle" w:semiHidden="0" w:uiPriority="11" w:unhideWhenUsed="0" w:qFormat="1"/>
+    <w:lsdException w:name="Strong" w:semiHidden="0" w:uiPriority="22" w:unhideWhenUsed="0" w:qFormat="1"/>
+    <w:lsdException w:name="Emphasis" w:semiHidden="0" w:uiPriority="20" w:unhideWhenUsed="0" w:qFormat="1"/>
+    <w:lsdException w:name="Table Grid" w:semiHidden="0" w:uiPriority="0" w:unhideWhenUsed="0"/>
+    <w:lsdException w:name="Placeholder Text" w:unhideWhenUsed="0"/>
+    <w:lsdException w:name="No Spacing" w:semiHidden="0" w:uiPriority="1" w:unhideWhenUsed="0" w:qFormat="1"/>
+    <w:lsdException w:name="Light Shading" w:semiHidden="0" w:uiPriority="60" w:unhideWhenUsed="0"/>
+    <w:lsdException w:name="Light List" w:semiHidden="0" w:uiPriority="61" w:unhideWhenUsed="0"/>
+    <w:lsdException w:name="Light Grid" w:semiHidden="0" w:uiPriority="62" w:unhideWhenUsed="0"/>
+    <w:lsdException w:name="Medium Shading 1" w:semiHidden="0" w:uiPriority="63" w:unhideWhenUsed="0"/>
+    <w:lsdException w:name="Medium Shading 2" w:semiHidden="0" w:uiPriority="64" w:unhideWhenUsed="0"/>
+    <w:lsdException w:name="Medium List 1" w:semiHidden="0" w:uiPriority="65" w:unhideWhenUsed="0"/>
+    <w:lsdException w:name="Medium List 2" w:semiHidden="0" w:uiPriority="66" w:unhideWhenUsed="0"/>
+    <w:lsdException w:name="Medium Grid 1" w:semiHidden="0" w:uiPriority="67" w:unhideWhenUsed="0"/>
+    <w:lsdException w:name="Medium Grid 2" w:semiHidden="0" w:uiPriority="68" w:unhideWhenUsed="0"/>
+    <w:lsdException w:name="Medium Grid 3" w:semiHidden="0" w:uiPriority="69" w:unhideWhenUsed="0"/>
+    <w:lsdException w:name="Dark List" w:semiHidden="0" w:uiPriority="70" w:unhideWhenUsed="0"/>
+    <w:lsdException w:name="Colorful Shading" w:semiHidden="0" w:uiPriority="71" w:unhideWhenUsed="0"/>
+    <w:lsdException w:name="Colorful List" w:semiHidden="0" w:uiPriority="72" w:unhideWhenUsed="0"/>
+    <w:lsdException w:name="Colorful Grid" w:semiHidden="0" w:uiPriority="73" w:unhideWhenUsed="0"/>
+    <w:lsdException w:name="Light Shading Accent 1" w:semiHidden="0" w:uiPriority="60" w:unhideWhenUsed="0"/>
+    <w:lsdException w:name="Light List Accent 1" w:semiHidden="0" w:uiPriority="61" w:unhideWhenUsed="0"/>
+    <w:lsdException w:name="Light Grid Accent 1" w:semiHidden="0" w:uiPriority="62" w:unhideWhenUsed="0"/>
+    <w:lsdException w:name="Medium Shading 1 Accent 1" w:semiHidden="0" w:uiPriority="63" w:unhideWhenUsed="0"/>
+    <w:lsdException w:name="Medium Shading 2 Accent 1" w:semiHidden="0" w:uiPriority="64" w:unhideWhenUsed="0"/>
+    <w:lsdException w:name="Medium List 1 Accent 1" w:semiHidden="0" w:uiPriority="65" w:unhideWhenUsed="0"/>
+    <w:lsdException w:name="Revision" w:unhideWhenUsed="0"/>
+    <w:lsdException w:name="List Paragraph" w:semiHidden="0" w:uiPriority="34" w:unhideWhenUsed="0" w:qFormat="1"/>
+    <w:lsdException w:name="Quote" w:semiHidden="0" w:uiPriority="29" w:unhideWhenUsed="0" w:qFormat="1"/>
+    <w:lsdException w:name="Intense Quote" w:semiHidden="0" w:uiPriority="30" w:unhideWhenUsed="0" w:qFormat="1"/>
+    <w:lsdException w:name="Medium List 2 Accent 1" w:semiHidden="0" w:uiPriority="66" w:unhideWhenUsed="0"/>
+    <w:lsdException w:name="Medium Grid 1 Accent 1" w:semiHidden="0" w:uiPriority="67" w:unhideWhenUsed="0"/>
+    <w:lsdException w:name="Medium Grid 2 Accent 1" w:semiHidden="0" w:uiPriority="68" w:unhideWhenUsed="0"/>
+    <w:lsdException w:name="Medium Grid 3 Accent 1" w:semiHidden="0" w:uiPriority="69" w:unhideWhenUsed="0"/>
+    <w:lsdException w:name="Dark List Accent 1" w:semiHidden="0" w:uiPriority="70" w:unhideWhenUsed="0"/>
+    <w:lsdException w:name="Colorful Shading Accent 1" w:semiHidden="0" w:uiPriority="71" w:unhideWhenUsed="0"/>
+    <w:lsdException w:name="Colorful List Accent 1" w:semiHidden="0" w:uiPriority="72" w:unhideWhenUsed="0"/>
+    <w:lsdException w:name="Colorful Grid Accent 1" w:semiHidden="0" w:uiPriority="73" w:unhideWhenUsed="0"/>
+    <w:lsdException w:name="Light Shading Accent 2" w:semiHidden="0" w:uiPriority="60" w:unhideWhenUsed="0"/>
+    <w:lsdException w:name="Light List Accent 2" w:semiHidden="0" w:uiPriority="61" w:unhideWhenUsed="0"/>
+    <w:lsdException w:name="Light Grid Accent 2" w:semiHidden="0" w:uiPriority="62" w:unhideWhenUsed="0"/>
+    <w:lsdException w:name="Medium Shading 1 Accent 2" w:semiHidden="0" w:uiPriority="63" w:unhideWhenUsed="0"/>
+    <w:lsdException w:name="Medium Shading 2 Accent 2" w:semiHidden="0" w:uiPriority="64" w:unhideWhenUsed="0"/>
+    <w:lsdException w:name="Medium List 1 Accent 2" w:semiHidden="0" w:uiPriority="65" w:unhideWhenUsed="0"/>
+    <w:lsdException w:name="Medium List 2 Accent 2" w:semiHidden="0" w:uiPriority="66" w:unhideWhenUsed="0"/>
+    <w:lsdException w:name="Medium Grid 1 Accent 2" w:semiHidden="0" w:uiPriority="67" w:unhideWhenUsed="0"/>
+    <w:lsdException w:name="Medium Grid 2 Accent 2" w:semiHidden="0" w:uiPriority="68" w:unhideWhenUsed="0"/>
+    <w:lsdException w:name="Medium Grid 3 Accent 2" w:semiHidden="0" w:uiPriority="69" w:unhideWhenUsed="0"/>
+    <w:lsdException w:name="Dark List Accent 2" w:semiHidden="0" w:uiPriority="70" w:unhideWhenUsed="0"/>
+    <w:lsdException w:name="Colorful Shading Accent 2" w:semiHidden="0" w:uiPriority="71" w:unhideWhenUsed="0"/>
+    <w:lsdException w:name="Colorful List Accent 2" w:semiHidden="0" w:uiPriority="72" w:unhideWhenUsed="0"/>
+    <w:lsdException w:name="Colorful Grid Accent 2" w:semiHidden="0" w:uiPriority="73" w:unhideWhenUsed="0"/>
+    <w:lsdException w:name="Light Shading Accent 3" w:semiHidden="0" w:uiPriority="60" w:unhideWhenUsed="0"/>
+    <w:lsdException w:name="Light List Accent 3" w:semiHidden="0" w:uiPriority="61" w:unhideWhenUsed="0"/>
+    <w:lsdException w:name="Light Grid Accent 3" w:semiHidden="0" w:uiPriority="62" w:unhideWhenUsed="0"/>
+    <w:lsdException w:name="Medium Shading 1 Accent 3" w:semiHidden="0" w:uiPriority="63" w:unhideWhenUsed="0"/>
+    <w:lsdException w:name="Medium Shading 2 Accent 3" w:semiHidden="0" w:uiPriority="64" w:unhideWhenUsed="0"/>
+    <w:lsdException w:name="Medium List 1 Accent 3" w:semiHidden="0" w:uiPriority="65" w:unhideWhenUsed="0"/>
+    <w:lsdException w:name="Medium List 2 Accent 3" w:semiHidden="0" w:uiPriority="66" w:unhideWhenUsed="0"/>
+    <w:lsdException w:name="Medium Grid 1 Accent 3" w:semiHidden="0" w:uiPriority="67" w:unhideWhenUsed="0"/>
+    <w:lsdException w:name="Medium Grid 2 Accent 3" w:semiHidden="0" w:uiPriority="68" w:unhideWhenUsed="0"/>
+    <w:lsdException w:name="Medium Grid 3 Accent 3" w:semiHidden="0" w:uiPriority="69" w:unhideWhenUsed="0"/>
+    <w:lsdException w:name="Dark List Accent 3" w:semiHidden="0" w:uiPriority="70" w:unhideWhenUsed="0"/>
+    <w:lsdException w:name="Colorful Shading Accent 3" w:semiHidden="0" w:uiPriority="71" w:unhideWhenUsed="0"/>
+    <w:lsdException w:name="Colorful List Accent 3" w:semiHidden="0" w:uiPriority="72" w:unhideWhenUsed="0"/>
+    <w:lsdException w:name="Colorful Grid Accent 3" w:semiHidden="0" w:uiPriority="73" w:unhideWhenUsed="0"/>
+    <w:lsdException w:name="Light Shading Accent 4" w:semiHidden="0" w:uiPriority="60" w:unhideWhenUsed="0"/>
+    <w:lsdException w:name="Light List Accent 4" w:semiHidden="0" w:uiPriority="61" w:unhideWhenUsed="0"/>
+    <w:lsdException w:name="Light Grid Accent 4" w:semiHidden="0" w:uiPriority="62" w:unhideWhenUsed="0"/>
+    <w:lsdException w:name="Medium Shading 1 Accent 4" w:semiHidden="0" w:uiPriority="63" w:unhideWhenUsed="0"/>
+    <w:lsdException w:name="Medium Shading 2 Accent 4" w:semiHidden="0" w:uiPriority="64" w:unhideWhenUsed="0"/>
+    <w:lsdException w:name="Medium List 1 Accent 4" w:semiHidden="0" w:uiPriority="65" w:unhideWhenUsed="0"/>
+    <w:lsdException w:name="Medium List 2 Accent 4" w:semiHidden="0" w:uiPriority="66" w:unhideWhenUsed="0"/>
+    <w:lsdException w:name="Medium Grid 1 Accent 4" w:semiHidden="0" w:uiPriority="67" w:unhideWhenUsed="0"/>
+    <w:lsdException w:name="Medium Grid 2 Accent 4" w:semiHidden="0" w:uiPriority="68" w:unhideWhenUsed="0"/>
+    <w:lsdException w:name="Medium Grid 3 Accent 4" w:semiHidden="0" w:uiPriority="69" w:unhideWhenUsed="0"/>
+    <w:lsdException w:name="Dark List Accent 4" w:semiHidden="0" w:uiPriority="70" w:unhideWhenUsed="0"/>
+    <w:lsdException w:name="Colorful Shading Accent 4" w:semiHidden="0" w:uiPriority="71" w:unhideWhenUsed="0"/>
+    <w:lsdException w:name="Colorful List Accent 4" w:semiHidden="0" w:uiPriority="72" w:unhideWhenUsed="0"/>
+    <w:lsdException w:name="Colorful Grid Accent 4" w:semiHidden="0" w:uiPriority="73" w:unhideWhenUsed="0"/>
+    <w:lsdException w:name="Light Shading Accent 5" w:semiHidden="0" w:uiPriority="60" w:unhideWhenUsed="0"/>
+    <w:lsdException w:name="Light List Accent 5" w:semiHidden="0" w:uiPriority="61" w:unhideWhenUsed="0"/>
+    <w:lsdException w:name="Light Grid Accent 5" w:semiHidden="0" w:uiPriority="62" w:unhideWhenUsed="0"/>
+    <w:lsdException w:name="Medium Shading 1 Accent 5" w:semiHidden="0" w:uiPriority="63" w:unhideWhenUsed="0"/>
+    <w:lsdException w:name="Medium Shading 2 Accent 5" w:semiHidden="0" w:uiPriority="64" w:unhideWhenUsed="0"/>
+    <w:lsdException w:name="Medium List 1 Accent 5" w:semiHidden="0" w:uiPriority="65" w:unhideWhenUsed="0"/>
+    <w:lsdException w:name="Medium List 2 Accent 5" w:semiHidden="0" w:uiPriority="66" w:unhideWhenUsed="0"/>
+    <w:lsdException w:name="Medium Grid 1 Accent 5" w:semiHidden="0" w:uiPriority="67" w:unhideWhenUsed="0"/>
+    <w:lsdException w:name="Medium Grid 2 Accent 5" w:semiHidden="0" w:uiPriority="68" w:unhideWhenUsed="0"/>
+    <w:lsdException w:name="Medium Grid 3 Accent 5" w:semiHidden="0" w:uiPriority="69" w:unhideWhenUsed="0"/>
+    <w:lsdException w:name="Dark List Accent 5" w:semiHidden="0" w:uiPriority="70" w:unhideWhenUsed="0"/>
+    <w:lsdException w:name="Colorful Shading Accent 5" w:semiHidden="0" w:uiPriority="71" w:unhideWhenUsed="0"/>
+    <w:lsdException w:name="Colorful List Accent 5" w:semiHidden="0" w:uiPriority="72" w:unhideWhenUsed="0"/>
+    <w:lsdException w:name="Colorful Grid Accent 5" w:semiHidden="0" w:uiPriority="73" w:unhideWhenUsed="0"/>
+    <w:lsdException w:name="Light Shading Accent 6" w:semiHidden="0" w:uiPriority="60" w:unhideWhenUsed="0"/>
+    <w:lsdException w:name="Light List Accent 6" w:semiHidden="0" w:uiPriority="61" w:unhideWhenUsed="0"/>
+    <w:lsdException w:name="Light Grid Accent 6" w:semiHidden="0" w:uiPriority="62" w:unhideWhenUsed="0"/>
+    <w:lsdException w:name="Medium Shading 1 Accent 6" w:semiHidden="0" w:uiPriority="63" w:unhideWhenUsed="0"/>
+    <w:lsdException w:name="Medium Shading 2 Accent 6" w:semiHidden="0" w:uiPriority="64" w:unhideWhenUsed="0"/>
+    <w:lsdException w:name="Medium List 1 Accent 6" w:semiHidden="0" w:uiPriority="65" w:unhideWhenUsed="0"/>
+    <w:lsdException w:name="Medium List 2 Accent 6" w:semiHidden="0" w:uiPriority="66" w:unhideWhenUsed="0"/>
+    <w:lsdException w:name="Medium Grid 1 Accent 6" w:semiHidden="0" w:uiPriority="67" w:unhideWhenUsed="0"/>
+    <w:lsdException w:name="Medium Grid 2 Accent 6" w:semiHidden="0" w:uiPriority="68" w:unhideWhenUsed="0"/>
+    <w:lsdException w:name="Medium Grid 3 Accent 6" w:semiHidden="0" w:uiPriority="69" w:unhideWhenUsed="0"/>
+    <w:lsdException w:name="Dark List Accent 6" w:semiHidden="0" w:uiPriority="70" w:unhideWhenUsed="0"/>
+    <w:lsdException w:name="Colorful Shading Accent 6" w:semiHidden="0" w:uiPriority="71" w:unhideWhenUsed="0"/>
+    <w:lsdException w:name="Colorful List Accent 6" w:semiHidden="0" w:uiPriority="72" w:unhideWhenUsed="0"/>
+    <w:lsdException w:name="Colorful Grid Accent 6" w:semiHidden="0" w:uiPriority="73" w:unhideWhenUsed="0"/>
+    <w:lsdException w:name="Subtle Emphasis" w:semiHidden="0" w:uiPriority="19" w:unhideWhenUsed="0" w:qFormat="1"/>
+    <w:lsdException w:name="Intense Emphasis" w:semiHidden="0" w:uiPriority="21" w:unhideWhenUsed="0" w:qFormat="1"/>
+    <w:lsdException w:name="Subtle Reference" w:semiHidden="0" w:uiPriority="31" w:unhideWhenUsed="0" w:qFormat="1"/>
+    <w:lsdException w:name="Intense Reference" w:semiHidden="0" w:uiPriority="32" w:unhideWhenUsed="0" w:qFormat="1"/>
+    <w:lsdException w:name="Book Title" w:semiHidden="0" w:uiPriority="33" w:unhideWhenUsed="0" w:qFormat="1"/>
+    <w:lsdException w:name="Bibliography" w:uiPriority="37"/>
+    <w:lsdException w:name="TOC Heading" w:uiPriority="39" w:qFormat="1"/>
+  </w:latentStyles>
+  <w:style w:type="paragraph" w:default="1" w:styleId="a">
+    <w:name w:val="Normal"/>
+    <w:qFormat/>
+    <w:pPr>
+      <w:widowControl w:val="0"/>
+      <w:jc w:val="both"/>
+    </w:pPr>
+  </w:style>
+  <w:style w:type="paragraph" w:styleId="1">
+    <w:name w:val="heading 1"/>
+    <w:basedOn w:val="a"/>
+    <w:next w:val="a"/>
+    <w:link w:val="1Char"/>
+    <w:uiPriority w:val="9"/>
+    <w:qFormat/>
+    <w:rsid w:val="00442AA9"/>
+    <w:pPr>
+      <w:keepNext/>
+      <w:keepLines/>
+      <w:spacing w:before="340" w:after="330" w:line="578" w:lineRule="auto"/>
+      <w:outlineLvl w:val="0"/>
+    </w:pPr>
+    <w:rPr>
+      <w:b/>
+      <w:bCs/>
+      <w:kern w:val="44"/>
+      <w:sz w:val="44"/>
+      <w:szCs w:val="44"/>
+    </w:rPr>
+  </w:style>
+  <w:style w:type="paragraph" w:styleId="2">
+    <w:name w:val="heading 2"/>
+    <w:basedOn w:val="1"/>
+    <w:next w:val="a"/>
+    <w:link w:val="2Char"/>
+    <w:uiPriority w:val="9"/>
+    <w:unhideWhenUsed/>
+    <w:qFormat/>
+    <w:rsid w:val="00442AA9"/>
+    <w:pPr>
+      <w:spacing w:before="260" w:after="260" w:line="416" w:lineRule="auto"/>
+      <w:outlineLvl w:val="1"/>
+    </w:pPr>
+    <w:rPr>
+      <w:rFonts w:asciiTheme="majorHAnsi" w:eastAsiaTheme="majorEastAsia" w:hAnsiTheme="majorHAnsi" w:cstheme="majorBidi"/>
+      <w:b w:val="0"/>
+      <w:bCs w:val="0"/>
+      <w:sz w:val="32"/>
+      <w:szCs w:val="32"/>
+    </w:rPr>
+  </w:style>
+  <w:style w:type="paragraph" w:styleId="3">
+    <w:name w:val="heading 3"/>
+    <w:basedOn w:val="a"/>
+    <w:next w:val="a"/>
+    <w:link w:val="3Char"/>
+    <w:uiPriority w:val="9"/>
+    <w:unhideWhenUsed/>
+    <w:qFormat/>
+    <w:rsid w:val="00B73AEC"/>
+    <w:pPr>
+      <w:keepNext/>
+      <w:keepLines/>
+      <w:spacing w:before="260" w:after="260" w:line="416" w:lineRule="auto"/>
+      <w:outlineLvl w:val="2"/>
+    </w:pPr>
+    <w:rPr>
+      <w:b/>
+      <w:bCs/>
+      <w:sz w:val="32"/>
+      <w:szCs w:val="32"/>
+    </w:rPr>
+  </w:style>
+  <w:style w:type="character" w:default="1" w:styleId="a0">
+    <w:name w:val="Default Paragraph Font"/>
+    <w:uiPriority w:val="1"/>
+    <w:semiHidden/>
+    <w:unhideWhenUsed/>
+  </w:style>
+  <w:style w:type="table" w:default="1" w:styleId="a1">
+    <w:name w:val="Normal Table"/>
+    <w:uiPriority w:val="99"/>
+    <w:semiHidden/>
+    <w:unhideWhenUsed/>
+    <w:tblPr>
+      <w:tblInd w:w="0" w:type="dxa"/>
+      <w:tblCellMar>
+        <w:top w:w="0" w:type="dxa"/>
+        <w:left w:w="108" w:type="dxa"/>
+        <w:bottom w:w="0" w:type="dxa"/>
+        <w:right w:w="108" w:type="dxa"/>
+      </w:tblCellMar>
+    </w:tblPr>
+  </w:style>
+  <w:style w:type="numbering" w:default="1" w:styleId="a2">
+    <w:name w:val="No List"/>
+    <w:uiPriority w:val="99"/>
+    <w:semiHidden/>
+    <w:unhideWhenUsed/>
+  </w:style>
+  <w:style w:type="paragraph" w:styleId="a3">
+    <w:name w:val="header"/>
+    <w:basedOn w:val="a"/>
+    <w:link w:val="Char"/>
+    <w:uiPriority w:val="99"/>
+    <w:unhideWhenUsed/>
+    <w:rsid w:val="000415E3"/>
+    <w:pPr>
+      <w:pBdr>
+        <w:bottom w:val="single" w:sz="6" w:space="1" w:color="auto"/>
+      </w:pBdr>
+      <w:tabs>
+        <w:tab w:val="center" w:pos="4153"/>
+        <w:tab w:val="right" w:pos="8306"/>
+      </w:tabs>
+      <w:snapToGrid w:val="0"/>
+      <w:jc w:val="center"/>
+    </w:pPr>
+    <w:rPr>
+      <w:sz w:val="18"/>
+      <w:szCs w:val="18"/>
+    </w:rPr>
+  </w:style>
+  <w:style w:type="character" w:customStyle="1" w:styleId="Char">
+    <w:name w:val="页眉 Char"/>
+    <w:basedOn w:val="a0"/>
+    <w:link w:val="a3"/>
+    <w:uiPriority w:val="99"/>
+    <w:rsid w:val="000415E3"/>
+    <w:rPr>
+      <w:sz w:val="18"/>
+      <w:szCs w:val="18"/>
+    </w:rPr>
+  </w:style>
+  <w:style w:type="paragraph" w:styleId="a4">
+    <w:name w:val="footer"/>
+    <w:basedOn w:val="a"/>
+    <w:link w:val="Char0"/>
+    <w:uiPriority w:val="99"/>
+    <w:unhideWhenUsed/>
+    <w:rsid w:val="000415E3"/>
+    <w:pPr>
+      <w:tabs>
+        <w:tab w:val="center" w:pos="4153"/>
+        <w:tab w:val="right" w:pos="8306"/>
+      </w:tabs>
+      <w:snapToGrid w:val="0"/>
+      <w:jc w:val="left"/>
+    </w:pPr>
+    <w:rPr>
+      <w:sz w:val="18"/>
+      <w:szCs w:val="18"/>
+    </w:rPr>
+  </w:style>
+  <w:style w:type="character" w:customStyle="1" w:styleId="Char0">
+    <w:name w:val="页脚 Char"/>
+    <w:basedOn w:val="a0"/>
+    <w:link w:val="a4"/>
+    <w:uiPriority w:val="99"/>
+    <w:rsid w:val="000415E3"/>
+    <w:rPr>
+      <w:sz w:val="18"/>
+      <w:szCs w:val="18"/>
+    </w:rPr>
+  </w:style>
+  <w:style w:type="paragraph" w:styleId="a5">
+    <w:name w:val="List Paragraph"/>
+    <w:basedOn w:val="a"/>
+    <w:uiPriority w:val="34"/>
+    <w:qFormat/>
+    <w:rsid w:val="000415E3"/>
+    <w:pPr>
+      <w:ind w:firstLineChars="200" w:firstLine="420"/>
+    </w:pPr>
+  </w:style>
+  <w:style w:type="paragraph" w:styleId="a6">
+    <w:name w:val="Normal Indent"/>
+    <w:basedOn w:val="a"/>
+    <w:rsid w:val="00916558"/>
+    <w:pPr>
+      <w:widowControl/>
+      <w:spacing w:line="400" w:lineRule="exact"/>
+      <w:ind w:firstLine="420"/>
+      <w:jc w:val="left"/>
+    </w:pPr>
+    <w:rPr>
+      <w:rFonts w:ascii="宋体" w:eastAsia="宋体" w:hAnsi="Times New Roman" w:cs="Times New Roman"/>
+      <w:sz w:val="24"/>
+      <w:szCs w:val="20"/>
+    </w:rPr>
+  </w:style>
+  <w:style w:type="character" w:customStyle="1" w:styleId="2Char">
+    <w:name w:val="标题 2 Char"/>
+    <w:basedOn w:val="a0"/>
+    <w:link w:val="2"/>
+    <w:uiPriority w:val="9"/>
+    <w:rsid w:val="00442AA9"/>
+    <w:rPr>
+      <w:rFonts w:asciiTheme="majorHAnsi" w:eastAsiaTheme="majorEastAsia" w:hAnsiTheme="majorHAnsi" w:cstheme="majorBidi"/>
+      <w:kern w:val="44"/>
+      <w:sz w:val="32"/>
+      <w:szCs w:val="32"/>
+    </w:rPr>
+  </w:style>
+  <w:style w:type="character" w:customStyle="1" w:styleId="1Char">
+    <w:name w:val="标题 1 Char"/>
+    <w:basedOn w:val="a0"/>
+    <w:link w:val="1"/>
+    <w:uiPriority w:val="9"/>
+    <w:rsid w:val="00442AA9"/>
+    <w:rPr>
+      <w:b/>
+      <w:bCs/>
+      <w:kern w:val="44"/>
+      <w:sz w:val="44"/>
+      <w:szCs w:val="44"/>
+    </w:rPr>
+  </w:style>
+  <w:style w:type="table" w:styleId="a7">
+    <w:name w:val="Table Grid"/>
+    <w:basedOn w:val="a1"/>
+    <w:rsid w:val="00442AA9"/>
+    <w:tblPr>
+      <w:tblBorders>
+        <w:top w:val="single" w:sz="4" w:space="0" w:color="auto"/>
+        <w:left w:val="single" w:sz="4" w:space="0" w:color="auto"/>
+        <w:bottom w:val="single" w:sz="4" w:space="0" w:color="auto"/>
+        <w:right w:val="single" w:sz="4" w:space="0" w:color="auto"/>
+        <w:insideH w:val="single" w:sz="4" w:space="0" w:color="auto"/>
+        <w:insideV w:val="single" w:sz="4" w:space="0" w:color="auto"/>
+      </w:tblBorders>
+    </w:tblPr>
+  </w:style>
+  <w:style w:type="paragraph" w:styleId="a8">
+    <w:name w:val="caption"/>
+    <w:aliases w:val="图题 Char Char,表题 Char"/>
+    <w:basedOn w:val="a"/>
+    <w:next w:val="a"/>
+    <w:link w:val="Char1"/>
+    <w:uiPriority w:val="35"/>
+    <w:qFormat/>
+    <w:rsid w:val="008F3AB9"/>
+    <w:pPr>
+      <w:widowControl/>
+      <w:spacing w:before="152" w:after="160"/>
+      <w:jc w:val="left"/>
+    </w:pPr>
+    <w:rPr>
+      <w:rFonts w:ascii="Arial" w:eastAsia="黑体" w:hAnsi="Arial" w:cs="Times New Roman"/>
+      <w:sz w:val="24"/>
+      <w:szCs w:val="20"/>
+    </w:rPr>
+  </w:style>
+  <w:style w:type="character" w:customStyle="1" w:styleId="3Char">
+    <w:name w:val="标题 3 Char"/>
+    <w:basedOn w:val="a0"/>
+    <w:link w:val="3"/>
+    <w:uiPriority w:val="9"/>
+    <w:rsid w:val="00B73AEC"/>
+    <w:rPr>
+      <w:b/>
+      <w:bCs/>
+      <w:sz w:val="32"/>
+      <w:szCs w:val="32"/>
+    </w:rPr>
+  </w:style>
+  <w:style w:type="paragraph" w:customStyle="1" w:styleId="a9">
+    <w:name w:val="论文正文"/>
+    <w:basedOn w:val="a"/>
+    <w:link w:val="Char2"/>
+    <w:qFormat/>
+    <w:rsid w:val="00B73AEC"/>
+    <w:pPr>
+      <w:spacing w:line="360" w:lineRule="auto"/>
+      <w:ind w:firstLineChars="200" w:firstLine="480"/>
+    </w:pPr>
+    <w:rPr>
+      <w:rFonts w:ascii="Times New Roman" w:eastAsia="宋体" w:hAnsi="Times New Roman" w:cs="宋体"/>
+      <w:sz w:val="24"/>
+      <w:szCs w:val="20"/>
+    </w:rPr>
+  </w:style>
+  <w:style w:type="character" w:customStyle="1" w:styleId="Char2">
+    <w:name w:val="论文正文 Char"/>
+    <w:link w:val="a9"/>
+    <w:rsid w:val="00B73AEC"/>
+    <w:rPr>
+      <w:rFonts w:ascii="Times New Roman" w:eastAsia="宋体" w:hAnsi="Times New Roman" w:cs="宋体"/>
+      <w:sz w:val="24"/>
+      <w:szCs w:val="20"/>
+    </w:rPr>
+  </w:style>
+  <w:style w:type="character" w:customStyle="1" w:styleId="Char1">
+    <w:name w:val="题注 Char"/>
+    <w:aliases w:val="图题 Char Char Char,表题 Char Char"/>
+    <w:link w:val="a8"/>
+    <w:rsid w:val="00B73AEC"/>
+    <w:rPr>
+      <w:rFonts w:ascii="Arial" w:eastAsia="黑体" w:hAnsi="Arial" w:cs="Times New Roman"/>
+      <w:sz w:val="24"/>
+      <w:szCs w:val="20"/>
+    </w:rPr>
+  </w:style>
+  <w:style w:type="table" w:customStyle="1" w:styleId="5">
+    <w:name w:val="网格型5"/>
+    <w:basedOn w:val="a1"/>
+    <w:next w:val="a7"/>
+    <w:rsid w:val="00B73AEC"/>
+    <w:pPr>
+      <w:widowControl w:val="0"/>
+      <w:spacing w:line="360" w:lineRule="auto"/>
+      <w:ind w:firstLineChars="200" w:firstLine="200"/>
+      <w:jc w:val="both"/>
+    </w:pPr>
+    <w:rPr>
+      <w:rFonts w:ascii="Times New Roman" w:eastAsia="宋体" w:hAnsi="Times New Roman" w:cs="Times New Roman"/>
+      <w:kern w:val="0"/>
+      <w:sz w:val="20"/>
+      <w:szCs w:val="20"/>
+    </w:rPr>
+    <w:tblPr>
+      <w:tblBorders>
+        <w:top w:val="single" w:sz="4" w:space="0" w:color="auto"/>
+        <w:left w:val="single" w:sz="4" w:space="0" w:color="auto"/>
+        <w:bottom w:val="single" w:sz="4" w:space="0" w:color="auto"/>
+        <w:right w:val="single" w:sz="4" w:space="0" w:color="auto"/>
+        <w:insideH w:val="single" w:sz="4" w:space="0" w:color="auto"/>
+        <w:insideV w:val="single" w:sz="4" w:space="0" w:color="auto"/>
+      </w:tblBorders>
+    </w:tblPr>
+  </w:style>
+  <w:style w:type="paragraph" w:styleId="aa">
+    <w:name w:val="Balloon Text"/>
+    <w:basedOn w:val="a"/>
+    <w:link w:val="Char3"/>
+    <w:uiPriority w:val="99"/>
+    <w:semiHidden/>
+    <w:unhideWhenUsed/>
+    <w:rsid w:val="00C02B02"/>
+    <w:rPr>
+      <w:sz w:val="18"/>
+      <w:szCs w:val="18"/>
+    </w:rPr>
+  </w:style>
+  <w:style w:type="character" w:customStyle="1" w:styleId="Char3">
+    <w:name w:val="批注框文本 Char"/>
+    <w:basedOn w:val="a0"/>
+    <w:link w:val="aa"/>
     <w:uiPriority w:val="99"/>
     <w:semiHidden/>
     <w:rsid w:val="00C02B02"/>
@@ -22085,7 +22436,7 @@
   <a:extraClrSchemeLst/>
   <a:extLst>
     <a:ext uri="{05A4C25C-085E-4340-85A3-A5531E510DB2}">
-      <thm15:themeFamily xmlns:thm15="http://schemas.microsoft.com/office/thememl/2012/main" name="Office Theme" id="{62F939B6-93AF-4DB8-9C6B-D6C7DFDC589F}" vid="{4A3C46E8-61CC-4603-A589-7422A47A8E4A}"/>
+      <thm15:themeFamily xmlns:thm15="http://schemas.microsoft.com/office/thememl/2012/main" xmlns="" name="Office Theme" id="{62F939B6-93AF-4DB8-9C6B-D6C7DFDC589F}" vid="{4A3C46E8-61CC-4603-A589-7422A47A8E4A}"/>
     </a:ext>
   </a:extLst>
 </a:theme>

</xml_diff>